<commit_message>
changed wording in resume
</commit_message>
<xml_diff>
--- a/PhillipLagocResume.docx
+++ b/PhillipLagocResume.docx
@@ -4,7 +4,7 @@
   <w:body>
     <w:tbl>
       <w:tblPr>
-        <w:tblW w:w="4999" w:type="pct"/>
+        <w:tblW w:w="5333" w:type="pct"/>
         <w:jc w:val="center"/>
         <w:tblCellMar>
           <w:left w:w="80" w:type="dxa"/>
@@ -13,53 +13,54 @@
         <w:tblLook w:val="0000" w:firstRow="0" w:lastRow="0" w:firstColumn="0" w:lastColumn="0" w:noHBand="0" w:noVBand="0"/>
       </w:tblPr>
       <w:tblGrid>
-        <w:gridCol w:w="3469"/>
-        <w:gridCol w:w="248"/>
-        <w:gridCol w:w="3224"/>
-        <w:gridCol w:w="253"/>
-        <w:gridCol w:w="1484"/>
-        <w:gridCol w:w="1680"/>
-        <w:gridCol w:w="434"/>
-        <w:gridCol w:w="6"/>
+        <w:gridCol w:w="3716"/>
+        <w:gridCol w:w="122"/>
+        <w:gridCol w:w="3354"/>
+        <w:gridCol w:w="486"/>
+        <w:gridCol w:w="998"/>
+        <w:gridCol w:w="2843"/>
       </w:tblGrid>
       <w:tr>
         <w:trPr>
-          <w:gridAfter w:val="2"/>
-          <w:wAfter w:w="204" w:type="pct"/>
           <w:cantSplit/>
           <w:trHeight w:val="576"/>
           <w:jc w:val="center"/>
         </w:trPr>
         <w:tc>
           <w:tcPr>
-            <w:tcW w:w="4796" w:type="pct"/>
+            <w:tcW w:w="5000" w:type="pct"/>
             <w:gridSpan w:val="6"/>
           </w:tcPr>
           <w:p>
             <w:pPr>
               <w:pStyle w:val="name"/>
-              <w:rPr>
-                <w:sz w:val="28"/>
-              </w:rPr>
-            </w:pPr>
-            <w:r>
-              <w:rPr>
-                <w:sz w:val="56"/>
-                <w:szCs w:val="56"/>
+              <w:tabs>
+                <w:tab w:val="left" w:pos="1692"/>
+                <w:tab w:val="center" w:pos="5099"/>
+              </w:tabs>
+              <w:rPr>
+                <w:sz w:val="48"/>
+                <w:szCs w:val="48"/>
+              </w:rPr>
+            </w:pPr>
+            <w:r>
+              <w:rPr>
+                <w:sz w:val="48"/>
+                <w:szCs w:val="48"/>
               </w:rPr>
               <w:t>Phillip</w:t>
             </w:r>
             <w:r>
               <w:rPr>
-                <w:sz w:val="56"/>
-                <w:szCs w:val="56"/>
+                <w:sz w:val="48"/>
+                <w:szCs w:val="48"/>
               </w:rPr>
               <w:t xml:space="preserve"> </w:t>
             </w:r>
             <w:r>
               <w:rPr>
-                <w:sz w:val="56"/>
-                <w:szCs w:val="56"/>
+                <w:sz w:val="48"/>
+                <w:szCs w:val="48"/>
               </w:rPr>
               <w:t>Lagoc</w:t>
             </w:r>
@@ -68,22 +69,26 @@
       </w:tr>
       <w:tr>
         <w:trPr>
-          <w:gridAfter w:val="1"/>
-          <w:wAfter w:w="3" w:type="pct"/>
           <w:cantSplit/>
           <w:trHeight w:val="20"/>
           <w:jc w:val="center"/>
         </w:trPr>
         <w:tc>
           <w:tcPr>
-            <w:tcW w:w="1606" w:type="pct"/>
+            <w:tcW w:w="1666" w:type="pct"/>
+            <w:gridSpan w:val="2"/>
             <w:tcBorders>
               <w:right w:val="single" w:sz="4" w:space="0" w:color="auto"/>
             </w:tcBorders>
           </w:tcPr>
           <w:p>
             <w:pPr>
-              <w:pStyle w:val="address"/>
+              <w:jc w:val="center"/>
+              <w:rPr>
+                <w:bCs/>
+                <w:sz w:val="22"/>
+                <w:szCs w:val="22"/>
+              </w:rPr>
             </w:pPr>
             <w:hyperlink r:id="rId8" w:history="1">
               <w:r>
@@ -97,7 +102,7 @@
         </w:tc>
         <w:tc>
           <w:tcPr>
-            <w:tcW w:w="1608" w:type="pct"/>
+            <w:tcW w:w="1667" w:type="pct"/>
             <w:gridSpan w:val="2"/>
             <w:tcBorders>
               <w:left w:val="single" w:sz="4" w:space="0" w:color="auto"/>
@@ -106,7 +111,12 @@
           </w:tcPr>
           <w:p>
             <w:pPr>
-              <w:pStyle w:val="address"/>
+              <w:jc w:val="center"/>
+              <w:rPr>
+                <w:bCs/>
+                <w:sz w:val="22"/>
+                <w:szCs w:val="22"/>
+              </w:rPr>
             </w:pPr>
             <w:r>
               <w:t>408-547-7499</w:t>
@@ -115,15 +125,20 @@
         </w:tc>
         <w:tc>
           <w:tcPr>
-            <w:tcW w:w="1783" w:type="pct"/>
-            <w:gridSpan w:val="4"/>
+            <w:tcW w:w="1667" w:type="pct"/>
+            <w:gridSpan w:val="2"/>
             <w:tcBorders>
               <w:left w:val="single" w:sz="4" w:space="0" w:color="auto"/>
             </w:tcBorders>
           </w:tcPr>
           <w:p>
             <w:pPr>
-              <w:pStyle w:val="address"/>
+              <w:jc w:val="center"/>
+              <w:rPr>
+                <w:bCs/>
+                <w:sz w:val="22"/>
+                <w:szCs w:val="22"/>
+              </w:rPr>
             </w:pPr>
             <w:r>
               <w:t>San Diego, CA 92122</w:t>
@@ -133,36 +148,48 @@
       </w:tr>
       <w:tr>
         <w:trPr>
-          <w:gridAfter w:val="1"/>
-          <w:wAfter w:w="3" w:type="pct"/>
           <w:cantSplit/>
           <w:trHeight w:val="20"/>
           <w:jc w:val="center"/>
         </w:trPr>
         <w:tc>
           <w:tcPr>
-            <w:tcW w:w="1606" w:type="pct"/>
+            <w:tcW w:w="1666" w:type="pct"/>
+            <w:gridSpan w:val="2"/>
             <w:tcBorders>
               <w:right w:val="single" w:sz="4" w:space="0" w:color="auto"/>
             </w:tcBorders>
           </w:tcPr>
           <w:p>
             <w:pPr>
-              <w:pStyle w:val="address"/>
+              <w:jc w:val="center"/>
+              <w:rPr>
+                <w:bCs/>
+                <w:sz w:val="22"/>
+                <w:szCs w:val="22"/>
+              </w:rPr>
             </w:pPr>
             <w:hyperlink r:id="rId9" w:history="1">
               <w:r>
                 <w:rPr>
                   <w:rStyle w:val="Hyperlink"/>
                 </w:rPr>
-                <w:t>linkedin.com/in/philliplagoc</w:t>
+                <w:t>linkedin.com/in/</w:t>
               </w:r>
+              <w:proofErr w:type="spellStart"/>
+              <w:r>
+                <w:rPr>
+                  <w:rStyle w:val="Hyperlink"/>
+                </w:rPr>
+                <w:t>philliplagoc</w:t>
+              </w:r>
+              <w:proofErr w:type="spellEnd"/>
             </w:hyperlink>
           </w:p>
         </w:tc>
         <w:tc>
           <w:tcPr>
-            <w:tcW w:w="1608" w:type="pct"/>
+            <w:tcW w:w="1667" w:type="pct"/>
             <w:gridSpan w:val="2"/>
             <w:tcBorders>
               <w:left w:val="single" w:sz="4" w:space="0" w:color="auto"/>
@@ -171,29 +198,47 @@
           </w:tcPr>
           <w:p>
             <w:pPr>
-              <w:pStyle w:val="address"/>
+              <w:jc w:val="center"/>
+              <w:rPr>
+                <w:bCs/>
+                <w:sz w:val="22"/>
+                <w:szCs w:val="22"/>
+              </w:rPr>
             </w:pPr>
             <w:hyperlink r:id="rId10" w:history="1">
               <w:r>
                 <w:rPr>
                   <w:rStyle w:val="Hyperlink"/>
                 </w:rPr>
-                <w:t>github.com/philliplagoc</w:t>
+                <w:t>github.com/</w:t>
               </w:r>
+              <w:proofErr w:type="spellStart"/>
+              <w:r>
+                <w:rPr>
+                  <w:rStyle w:val="Hyperlink"/>
+                </w:rPr>
+                <w:t>philliplagoc</w:t>
+              </w:r>
+              <w:proofErr w:type="spellEnd"/>
             </w:hyperlink>
           </w:p>
         </w:tc>
         <w:tc>
           <w:tcPr>
-            <w:tcW w:w="1783" w:type="pct"/>
-            <w:gridSpan w:val="4"/>
+            <w:tcW w:w="1667" w:type="pct"/>
+            <w:gridSpan w:val="2"/>
             <w:tcBorders>
               <w:left w:val="single" w:sz="4" w:space="0" w:color="auto"/>
             </w:tcBorders>
           </w:tcPr>
           <w:p>
             <w:pPr>
-              <w:pStyle w:val="address"/>
+              <w:jc w:val="center"/>
+              <w:rPr>
+                <w:bCs/>
+                <w:sz w:val="22"/>
+                <w:szCs w:val="22"/>
+              </w:rPr>
             </w:pPr>
             <w:hyperlink r:id="rId11" w:history="1">
               <w:r>
@@ -208,30 +253,21 @@
       </w:tr>
       <w:tr>
         <w:trPr>
-          <w:gridAfter w:val="1"/>
-          <w:wAfter w:w="3" w:type="pct"/>
           <w:cantSplit/>
           <w:trHeight w:val="20"/>
           <w:jc w:val="center"/>
         </w:trPr>
         <w:tc>
           <w:tcPr>
-            <w:tcW w:w="4997" w:type="pct"/>
-            <w:gridSpan w:val="7"/>
+            <w:tcW w:w="5000" w:type="pct"/>
+            <w:gridSpan w:val="6"/>
             <w:tcBorders>
               <w:bottom w:val="single" w:sz="4" w:space="0" w:color="auto"/>
             </w:tcBorders>
           </w:tcPr>
           <w:p>
             <w:pPr>
-              <w:rPr>
-                <w:b/>
-                <w:sz w:val="24"/>
-              </w:rPr>
-            </w:pPr>
-          </w:p>
-          <w:p>
-            <w:pPr>
+              <w:spacing w:before="120"/>
               <w:jc w:val="center"/>
               <w:rPr>
                 <w:b/>
@@ -245,23 +281,29 @@
                 <w:sz w:val="22"/>
                 <w:szCs w:val="22"/>
               </w:rPr>
-              <w:t>OBJECTIVE</w:t>
+              <w:t>E</w:t>
+            </w:r>
+            <w:r>
+              <w:rPr>
+                <w:b/>
+                <w:sz w:val="22"/>
+                <w:szCs w:val="22"/>
+              </w:rPr>
+              <w:t>DUCATION</w:t>
             </w:r>
           </w:p>
         </w:tc>
       </w:tr>
       <w:tr>
         <w:trPr>
-          <w:gridAfter w:val="1"/>
-          <w:wAfter w:w="3" w:type="pct"/>
           <w:cantSplit/>
           <w:trHeight w:val="20"/>
           <w:jc w:val="center"/>
         </w:trPr>
         <w:tc>
           <w:tcPr>
-            <w:tcW w:w="4997" w:type="pct"/>
-            <w:gridSpan w:val="7"/>
+            <w:tcW w:w="3766" w:type="pct"/>
+            <w:gridSpan w:val="5"/>
             <w:tcBorders>
               <w:top w:val="single" w:sz="4" w:space="0" w:color="auto"/>
             </w:tcBorders>
@@ -269,329 +311,298 @@
           <w:p>
             <w:pPr>
               <w:rPr>
-                <w:bCs/>
-                <w:szCs w:val="20"/>
-              </w:rPr>
-            </w:pPr>
-          </w:p>
-          <w:p>
-            <w:pPr>
-              <w:rPr>
-                <w:bCs/>
-                <w:szCs w:val="20"/>
-              </w:rPr>
-            </w:pPr>
-            <w:bookmarkStart w:id="0" w:name="_GoBack"/>
-            <w:bookmarkEnd w:id="0"/>
-            <w:r>
-              <w:rPr>
-                <w:bCs/>
-                <w:szCs w:val="20"/>
-              </w:rPr>
-              <w:t>Fourth year undergraduate researcher with experience in data analysis, modeling, Android development, and machine learning techniques seeking to use my problem-solving and critical thinking skills in internships including but not limited to data science, machine learning, and AI for the Summer of 2020.</w:t>
+                <w:b/>
+                <w:sz w:val="16"/>
+                <w:szCs w:val="16"/>
+              </w:rPr>
+            </w:pPr>
+          </w:p>
+          <w:p>
+            <w:pPr>
+              <w:rPr>
+                <w:b/>
+              </w:rPr>
+            </w:pPr>
+            <w:r>
+              <w:rPr>
+                <w:b/>
+              </w:rPr>
+              <w:t>UNIVERSITY OF CALIFORNIA, SAN DIEGO</w:t>
+            </w:r>
+          </w:p>
+          <w:p>
+            <w:pPr>
+              <w:rPr>
+                <w:b/>
+                <w:i/>
+              </w:rPr>
+            </w:pPr>
+            <w:r>
+              <w:rPr>
+                <w:b/>
+                <w:i/>
+              </w:rPr>
+              <w:t>Major in Cognitive Science, w/ Specialization in Machine Learning; Minor in Computer Science</w:t>
+            </w:r>
+          </w:p>
+          <w:p>
+            <w:pPr>
+              <w:rPr>
+                <w:bCs/>
+                <w:i/>
+              </w:rPr>
+            </w:pPr>
+            <w:r>
+              <w:rPr>
+                <w:bCs/>
+                <w:i/>
+              </w:rPr>
+              <w:t>GPA: 3.</w:t>
+            </w:r>
+            <w:r>
+              <w:rPr>
+                <w:bCs/>
+                <w:i/>
+              </w:rPr>
+              <w:t>60</w:t>
+            </w:r>
+          </w:p>
+        </w:tc>
+        <w:tc>
+          <w:tcPr>
+            <w:tcW w:w="1234" w:type="pct"/>
+            <w:tcBorders>
+              <w:top w:val="single" w:sz="4" w:space="0" w:color="auto"/>
+            </w:tcBorders>
+          </w:tcPr>
+          <w:p>
+            <w:pPr>
+              <w:jc w:val="right"/>
+              <w:rPr>
+                <w:sz w:val="16"/>
+                <w:szCs w:val="16"/>
+              </w:rPr>
+            </w:pPr>
+          </w:p>
+          <w:p>
+            <w:pPr>
+              <w:jc w:val="right"/>
+              <w:rPr>
+                <w:b/>
+              </w:rPr>
+            </w:pPr>
+          </w:p>
+          <w:p>
+            <w:pPr>
+              <w:jc w:val="right"/>
+              <w:rPr>
+                <w:b/>
+              </w:rPr>
+            </w:pPr>
+            <w:r>
+              <w:rPr>
+                <w:b/>
+              </w:rPr>
+              <w:t>La Jolla</w:t>
+            </w:r>
+            <w:r>
+              <w:rPr>
+                <w:b/>
+              </w:rPr>
+              <w:t xml:space="preserve">, </w:t>
+            </w:r>
+            <w:r>
+              <w:rPr>
+                <w:b/>
+              </w:rPr>
+              <w:t>C</w:t>
+            </w:r>
+            <w:r>
+              <w:rPr>
+                <w:b/>
+              </w:rPr>
+              <w:t>A</w:t>
+            </w:r>
+          </w:p>
+          <w:p>
+            <w:pPr>
+              <w:jc w:val="right"/>
+              <w:rPr>
+                <w:b/>
+              </w:rPr>
+            </w:pPr>
+            <w:r>
+              <w:rPr>
+                <w:b/>
+              </w:rPr>
+              <w:t xml:space="preserve">Sept. </w:t>
+            </w:r>
+            <w:r>
+              <w:rPr>
+                <w:b/>
+              </w:rPr>
+              <w:t>2016</w:t>
+            </w:r>
+            <w:r>
+              <w:rPr>
+                <w:b/>
+              </w:rPr>
+              <w:t xml:space="preserve"> </w:t>
+            </w:r>
+            <w:r>
+              <w:rPr>
+                <w:b/>
+              </w:rPr>
+              <w:t>–</w:t>
+            </w:r>
+            <w:r>
+              <w:rPr>
+                <w:b/>
+              </w:rPr>
+              <w:t xml:space="preserve"> </w:t>
+            </w:r>
+            <w:r>
+              <w:rPr>
+                <w:b/>
+              </w:rPr>
+              <w:t xml:space="preserve">Jun. </w:t>
+            </w:r>
+            <w:r>
+              <w:rPr>
+                <w:b/>
+              </w:rPr>
+              <w:t>2020</w:t>
             </w:r>
           </w:p>
         </w:tc>
       </w:tr>
       <w:tr>
         <w:trPr>
-          <w:gridAfter w:val="1"/>
-          <w:wAfter w:w="3" w:type="pct"/>
           <w:cantSplit/>
           <w:trHeight w:val="20"/>
           <w:jc w:val="center"/>
         </w:trPr>
         <w:tc>
           <w:tcPr>
-            <w:tcW w:w="4997" w:type="pct"/>
-            <w:gridSpan w:val="7"/>
-            <w:tcBorders>
-              <w:bottom w:val="single" w:sz="4" w:space="0" w:color="auto"/>
-            </w:tcBorders>
+            <w:tcW w:w="5000" w:type="pct"/>
+            <w:gridSpan w:val="6"/>
           </w:tcPr>
           <w:p>
             <w:pPr>
-              <w:jc w:val="center"/>
-              <w:rPr>
-                <w:b/>
-                <w:sz w:val="22"/>
-                <w:szCs w:val="22"/>
-              </w:rPr>
-            </w:pPr>
-            <w:r>
-              <w:rPr>
-                <w:b/>
-                <w:sz w:val="22"/>
-                <w:szCs w:val="22"/>
-              </w:rPr>
-              <w:t>E</w:t>
-            </w:r>
-            <w:r>
-              <w:rPr>
-                <w:b/>
-                <w:sz w:val="22"/>
-                <w:szCs w:val="22"/>
-              </w:rPr>
-              <w:t>DUCATION</w:t>
+              <w:pStyle w:val="detailswbullets1"/>
+              <w:spacing w:line="276" w:lineRule="auto"/>
+              <w:ind w:hanging="370"/>
+            </w:pPr>
+            <w:r>
+              <w:t xml:space="preserve">Led </w:t>
+            </w:r>
+            <w:r>
+              <w:t xml:space="preserve">weekly </w:t>
+            </w:r>
+            <w:r>
+              <w:t>sections</w:t>
+            </w:r>
+            <w:r>
+              <w:t xml:space="preserve"> </w:t>
+            </w:r>
+            <w:r>
+              <w:t xml:space="preserve">of </w:t>
+            </w:r>
+            <w:r>
+              <w:t xml:space="preserve">20 </w:t>
+            </w:r>
+            <w:r>
+              <w:t xml:space="preserve">students </w:t>
+            </w:r>
+            <w:r>
+              <w:t xml:space="preserve">each week </w:t>
+            </w:r>
+            <w:r>
+              <w:t xml:space="preserve">as an Instructional Assistant </w:t>
+            </w:r>
+            <w:r>
+              <w:t xml:space="preserve">for </w:t>
+            </w:r>
+            <w:r>
+              <w:t xml:space="preserve">two Data Science classes </w:t>
+            </w:r>
+            <w:r>
+              <w:t xml:space="preserve">from Mar. 2019 to </w:t>
+            </w:r>
+            <w:r>
+              <w:t>Dec.</w:t>
+            </w:r>
+            <w:r>
+              <w:t xml:space="preserve"> 2019, assisting students with data preprocessing, </w:t>
+            </w:r>
+            <w:r>
+              <w:t xml:space="preserve">graph </w:t>
+            </w:r>
+            <w:r>
+              <w:t xml:space="preserve">visualization and </w:t>
+            </w:r>
+            <w:r>
+              <w:t xml:space="preserve">data </w:t>
+            </w:r>
+            <w:r>
+              <w:t>analysis, and machine learning techniques</w:t>
+            </w:r>
+            <w:r>
+              <w:t>, and its applications in industry</w:t>
+            </w:r>
+            <w:r>
+              <w:t>.</w:t>
+            </w:r>
+            <w:r>
+              <w:t xml:space="preserve"> Received over a dozen positive evaluations regarding my performance, including the highest rating for overall performance from the professors of each class.</w:t>
             </w:r>
           </w:p>
         </w:tc>
       </w:tr>
       <w:tr>
         <w:trPr>
-          <w:gridAfter w:val="1"/>
-          <w:wAfter w:w="3" w:type="pct"/>
           <w:cantSplit/>
           <w:trHeight w:val="20"/>
           <w:jc w:val="center"/>
         </w:trPr>
         <w:tc>
           <w:tcPr>
-            <w:tcW w:w="4018" w:type="pct"/>
-            <w:gridSpan w:val="5"/>
+            <w:tcW w:w="5000" w:type="pct"/>
+            <w:gridSpan w:val="6"/>
             <w:tcBorders>
-              <w:top w:val="single" w:sz="4" w:space="0" w:color="auto"/>
+              <w:bottom w:val="single" w:sz="4" w:space="0" w:color="auto"/>
             </w:tcBorders>
           </w:tcPr>
           <w:p>
             <w:pPr>
-              <w:rPr>
-                <w:b/>
-                <w:sz w:val="16"/>
-                <w:szCs w:val="16"/>
-              </w:rPr>
-            </w:pPr>
-          </w:p>
-          <w:p>
-            <w:pPr>
-              <w:rPr>
-                <w:b/>
-              </w:rPr>
-            </w:pPr>
-            <w:r>
-              <w:rPr>
-                <w:b/>
-              </w:rPr>
-              <w:t>UNIVERSITY OF CALIFORNIA, SAN DIEGO</w:t>
-            </w:r>
-          </w:p>
-          <w:p>
-            <w:pPr>
-              <w:rPr>
-                <w:b/>
-                <w:i/>
-              </w:rPr>
-            </w:pPr>
-            <w:r>
-              <w:rPr>
-                <w:b/>
-                <w:i/>
-              </w:rPr>
-              <w:t>Major in Cognitive Science, w/ Specialization in Machine Learning; Minor in Computer Science</w:t>
-            </w:r>
-          </w:p>
-          <w:p>
-            <w:pPr>
-              <w:rPr>
-                <w:bCs/>
-                <w:i/>
-              </w:rPr>
-            </w:pPr>
-            <w:r>
-              <w:rPr>
-                <w:bCs/>
-                <w:i/>
-              </w:rPr>
-              <w:t>GPA: 3.56</w:t>
-            </w:r>
-          </w:p>
-        </w:tc>
-        <w:tc>
-          <w:tcPr>
-            <w:tcW w:w="979" w:type="pct"/>
-            <w:gridSpan w:val="2"/>
-            <w:tcBorders>
-              <w:top w:val="single" w:sz="4" w:space="0" w:color="auto"/>
-            </w:tcBorders>
-          </w:tcPr>
-          <w:p>
-            <w:pPr>
-              <w:jc w:val="right"/>
-              <w:rPr>
-                <w:sz w:val="16"/>
-                <w:szCs w:val="16"/>
-              </w:rPr>
-            </w:pPr>
-          </w:p>
-          <w:p>
-            <w:pPr>
-              <w:jc w:val="right"/>
-              <w:rPr>
-                <w:b/>
-              </w:rPr>
-            </w:pPr>
-          </w:p>
-          <w:p>
-            <w:pPr>
-              <w:jc w:val="right"/>
-              <w:rPr>
-                <w:b/>
-              </w:rPr>
-            </w:pPr>
-            <w:r>
-              <w:rPr>
-                <w:b/>
-              </w:rPr>
-              <w:t>La Jolla</w:t>
-            </w:r>
-            <w:r>
-              <w:rPr>
-                <w:b/>
-              </w:rPr>
-              <w:t xml:space="preserve">, </w:t>
-            </w:r>
-            <w:r>
-              <w:rPr>
-                <w:b/>
-              </w:rPr>
-              <w:t>C</w:t>
-            </w:r>
-            <w:r>
-              <w:rPr>
-                <w:b/>
-              </w:rPr>
-              <w:t>A</w:t>
-            </w:r>
-          </w:p>
-          <w:p>
-            <w:pPr>
-              <w:jc w:val="right"/>
-              <w:rPr>
-                <w:b/>
-              </w:rPr>
-            </w:pPr>
-            <w:r>
-              <w:rPr>
-                <w:b/>
-              </w:rPr>
-              <w:t xml:space="preserve">Sept. </w:t>
-            </w:r>
-            <w:r>
-              <w:rPr>
-                <w:b/>
-              </w:rPr>
-              <w:t>2016</w:t>
-            </w:r>
-            <w:r>
-              <w:rPr>
-                <w:b/>
-              </w:rPr>
-              <w:t xml:space="preserve"> </w:t>
-            </w:r>
-            <w:r>
-              <w:rPr>
-                <w:b/>
-              </w:rPr>
-              <w:t>-</w:t>
-            </w:r>
-            <w:r>
-              <w:rPr>
-                <w:b/>
-              </w:rPr>
-              <w:t xml:space="preserve"> </w:t>
-            </w:r>
-            <w:r>
-              <w:rPr>
-                <w:b/>
-              </w:rPr>
-              <w:t>2020</w:t>
+              <w:spacing w:before="120"/>
+              <w:jc w:val="center"/>
+              <w:rPr>
+                <w:b/>
+                <w:sz w:val="22"/>
+                <w:szCs w:val="22"/>
+              </w:rPr>
+            </w:pPr>
+            <w:r>
+              <w:rPr>
+                <w:b/>
+                <w:sz w:val="22"/>
+                <w:szCs w:val="22"/>
+              </w:rPr>
+              <w:t>EXPERIENCE</w:t>
             </w:r>
           </w:p>
         </w:tc>
       </w:tr>
       <w:tr>
         <w:trPr>
-          <w:gridAfter w:val="1"/>
-          <w:wAfter w:w="3" w:type="pct"/>
           <w:cantSplit/>
           <w:trHeight w:val="20"/>
           <w:jc w:val="center"/>
         </w:trPr>
         <w:tc>
           <w:tcPr>
-            <w:tcW w:w="4997" w:type="pct"/>
-            <w:gridSpan w:val="7"/>
-          </w:tcPr>
-          <w:p>
-            <w:pPr>
-              <w:pStyle w:val="detailswbullets1"/>
-              <w:ind w:hanging="370"/>
-            </w:pPr>
-            <w:r>
-              <w:t>Led discussion sections</w:t>
-            </w:r>
-            <w:r>
-              <w:t xml:space="preserve"> as an Instructional Assistant</w:t>
-            </w:r>
-            <w:r>
-              <w:t xml:space="preserve"> </w:t>
-            </w:r>
-            <w:r>
-              <w:t>for about 20 students each week for “Data Science in Practice” from Mar. 2019 to June 2019, assisting students with data preprocessing, visualization and analysis, and machine learning techniques</w:t>
-            </w:r>
-            <w:r>
-              <w:t>.</w:t>
-            </w:r>
-          </w:p>
-        </w:tc>
-      </w:tr>
-      <w:tr>
-        <w:trPr>
-          <w:gridAfter w:val="1"/>
-          <w:wAfter w:w="3" w:type="pct"/>
-          <w:cantSplit/>
-          <w:trHeight w:val="20"/>
-          <w:jc w:val="center"/>
-        </w:trPr>
-        <w:tc>
-          <w:tcPr>
-            <w:tcW w:w="4997" w:type="pct"/>
-            <w:gridSpan w:val="7"/>
-            <w:tcBorders>
-              <w:bottom w:val="single" w:sz="4" w:space="0" w:color="auto"/>
-            </w:tcBorders>
-          </w:tcPr>
-          <w:p>
-            <w:pPr>
-              <w:jc w:val="center"/>
-              <w:rPr>
-                <w:b/>
-                <w:sz w:val="22"/>
-                <w:szCs w:val="22"/>
-              </w:rPr>
-            </w:pPr>
-            <w:r>
-              <w:rPr>
-                <w:b/>
-                <w:sz w:val="22"/>
-                <w:szCs w:val="22"/>
-              </w:rPr>
-              <w:t>EXPERIENCE</w:t>
-            </w:r>
-          </w:p>
-        </w:tc>
-      </w:tr>
-      <w:tr>
-        <w:trPr>
-          <w:gridAfter w:val="1"/>
-          <w:wAfter w:w="3" w:type="pct"/>
-          <w:cantSplit/>
-          <w:trHeight w:val="20"/>
-          <w:jc w:val="center"/>
-        </w:trPr>
-        <w:tc>
-          <w:tcPr>
-            <w:tcW w:w="4018" w:type="pct"/>
+            <w:tcW w:w="3766" w:type="pct"/>
             <w:gridSpan w:val="5"/>
             <w:tcBorders>
               <w:top w:val="single" w:sz="4" w:space="0" w:color="auto"/>
@@ -676,8 +687,7 @@
         </w:tc>
         <w:tc>
           <w:tcPr>
-            <w:tcW w:w="979" w:type="pct"/>
-            <w:gridSpan w:val="2"/>
+            <w:tcW w:w="1234" w:type="pct"/>
             <w:tcBorders>
               <w:top w:val="single" w:sz="4" w:space="0" w:color="auto"/>
             </w:tcBorders>
@@ -748,16 +758,14 @@
       </w:tr>
       <w:tr>
         <w:trPr>
-          <w:gridAfter w:val="1"/>
-          <w:wAfter w:w="3" w:type="pct"/>
           <w:cantSplit/>
           <w:trHeight w:val="20"/>
           <w:jc w:val="center"/>
         </w:trPr>
         <w:tc>
           <w:tcPr>
-            <w:tcW w:w="4997" w:type="pct"/>
-            <w:gridSpan w:val="7"/>
+            <w:tcW w:w="5000" w:type="pct"/>
+            <w:gridSpan w:val="6"/>
           </w:tcPr>
           <w:p>
             <w:pPr>
@@ -765,7 +773,10 @@
               <w:ind w:left="350" w:hanging="360"/>
             </w:pPr>
             <w:r>
-              <w:t>Using R to analyze a data set of over 350,000 observations that is being used to train a date parsing package.</w:t>
+              <w:t xml:space="preserve">Collaborating with PhD students from Social Science and technical backgrounds to create machine learning models </w:t>
+            </w:r>
+            <w:r>
+              <w:t>to solve problems in the social sciences.</w:t>
             </w:r>
           </w:p>
           <w:p>
@@ -774,25 +785,64 @@
               <w:ind w:left="350" w:hanging="360"/>
             </w:pPr>
             <w:r>
-              <w:t>Wrote documentation for and modeled said data using R’s ggplot package to communicate my findings to co-workers.</w:t>
-            </w:r>
-            <w:r>
-              <w:t xml:space="preserve">  </w:t>
+              <w:t xml:space="preserve">Using </w:t>
+            </w:r>
+            <w:proofErr w:type="spellStart"/>
+            <w:r>
+              <w:t>ggplot</w:t>
+            </w:r>
+            <w:proofErr w:type="spellEnd"/>
+            <w:r>
+              <w:t xml:space="preserve"> </w:t>
+            </w:r>
+            <w:r>
+              <w:t>to analyze over 350,000 observations of a dataset being used to train a date-parsing package</w:t>
+            </w:r>
+            <w:r>
+              <w:t xml:space="preserve">, as well as </w:t>
+            </w:r>
+            <w:r>
+              <w:t>P</w:t>
+            </w:r>
+            <w:r>
+              <w:t>ython to benchmark other date-parsing packages to understand the landscape of competition.</w:t>
+            </w:r>
+          </w:p>
+          <w:p>
+            <w:pPr>
+              <w:pStyle w:val="detailswbullets1"/>
+              <w:ind w:left="350" w:hanging="360"/>
+            </w:pPr>
+            <w:r>
+              <w:t>Increas</w:t>
+            </w:r>
+            <w:r>
+              <w:t>ing</w:t>
+            </w:r>
+            <w:r>
+              <w:t xml:space="preserve"> co-worker communication and efficiency by putting the dozen weekly tasks into a single slide deck to collaborate our efforts, as well as manage 3-hour </w:t>
+            </w:r>
+            <w:r>
+              <w:t xml:space="preserve">biweekly </w:t>
+            </w:r>
+            <w:r>
+              <w:t>meetings</w:t>
+            </w:r>
+            <w:r>
+              <w:t>, increasing the average hours worked per 2 weeks 6-fold.</w:t>
             </w:r>
           </w:p>
         </w:tc>
       </w:tr>
       <w:tr>
         <w:trPr>
-          <w:gridAfter w:val="1"/>
-          <w:wAfter w:w="3" w:type="pct"/>
           <w:cantSplit/>
           <w:trHeight w:val="20"/>
           <w:jc w:val="center"/>
         </w:trPr>
         <w:tc>
           <w:tcPr>
-            <w:tcW w:w="4018" w:type="pct"/>
+            <w:tcW w:w="3766" w:type="pct"/>
             <w:gridSpan w:val="5"/>
           </w:tcPr>
           <w:p>
@@ -860,8 +910,7 @@
         </w:tc>
         <w:tc>
           <w:tcPr>
-            <w:tcW w:w="979" w:type="pct"/>
-            <w:gridSpan w:val="2"/>
+            <w:tcW w:w="1234" w:type="pct"/>
           </w:tcPr>
           <w:p>
             <w:pPr>
@@ -937,16 +986,14 @@
       </w:tr>
       <w:tr>
         <w:trPr>
-          <w:gridAfter w:val="1"/>
-          <w:wAfter w:w="3" w:type="pct"/>
           <w:cantSplit/>
           <w:trHeight w:val="20"/>
           <w:jc w:val="center"/>
         </w:trPr>
         <w:tc>
           <w:tcPr>
-            <w:tcW w:w="4997" w:type="pct"/>
-            <w:gridSpan w:val="7"/>
+            <w:tcW w:w="5000" w:type="pct"/>
+            <w:gridSpan w:val="6"/>
           </w:tcPr>
           <w:p>
             <w:pPr>
@@ -954,7 +1001,24 @@
               <w:ind w:left="350" w:hanging="360"/>
             </w:pPr>
             <w:r>
-              <w:t>Developed an experiment using JavaScript package JsPsych, which had over 200 participants and was demonstrated in an international linguistics conference</w:t>
+              <w:t xml:space="preserve">Developed an </w:t>
+            </w:r>
+            <w:r>
+              <w:t xml:space="preserve">audio and visual </w:t>
+            </w:r>
+            <w:r>
+              <w:t xml:space="preserve">experiment using JavaScript package </w:t>
+            </w:r>
+            <w:proofErr w:type="spellStart"/>
+            <w:r>
+              <w:t>JsPsych</w:t>
+            </w:r>
+            <w:proofErr w:type="spellEnd"/>
+            <w:r>
+              <w:t>, which had over 200 participants and was demonstrated in an international linguistics conference</w:t>
+            </w:r>
+            <w:r>
+              <w:t xml:space="preserve"> on 2018</w:t>
             </w:r>
             <w:r>
               <w:t>.</w:t>
@@ -969,7 +1033,10 @@
               <w:t>Coded</w:t>
             </w:r>
             <w:r>
-              <w:t xml:space="preserve"> a R script to merge .csv files from a webpage to facilitate data analysis for other assistants</w:t>
+              <w:t xml:space="preserve"> a R script to merge .csv files from a webpage to</w:t>
+            </w:r>
+            <w:r>
+              <w:t xml:space="preserve"> reduce data analysis time for other lab members</w:t>
             </w:r>
             <w:r>
               <w:t>.</w:t>
@@ -979,15 +1046,13 @@
       </w:tr>
       <w:tr>
         <w:trPr>
-          <w:gridAfter w:val="1"/>
-          <w:wAfter w:w="3" w:type="pct"/>
           <w:cantSplit/>
           <w:trHeight w:val="20"/>
           <w:jc w:val="center"/>
         </w:trPr>
         <w:tc>
           <w:tcPr>
-            <w:tcW w:w="4018" w:type="pct"/>
+            <w:tcW w:w="3766" w:type="pct"/>
             <w:gridSpan w:val="5"/>
           </w:tcPr>
           <w:p>
@@ -1063,8 +1128,7 @@
         </w:tc>
         <w:tc>
           <w:tcPr>
-            <w:tcW w:w="979" w:type="pct"/>
-            <w:gridSpan w:val="2"/>
+            <w:tcW w:w="1234" w:type="pct"/>
           </w:tcPr>
           <w:p>
             <w:pPr>
@@ -1152,16 +1216,14 @@
       </w:tr>
       <w:tr>
         <w:trPr>
-          <w:gridAfter w:val="1"/>
-          <w:wAfter w:w="3" w:type="pct"/>
           <w:cantSplit/>
           <w:trHeight w:val="20"/>
           <w:jc w:val="center"/>
         </w:trPr>
         <w:tc>
           <w:tcPr>
-            <w:tcW w:w="4997" w:type="pct"/>
-            <w:gridSpan w:val="7"/>
+            <w:tcW w:w="5000" w:type="pct"/>
+            <w:gridSpan w:val="6"/>
           </w:tcPr>
           <w:p>
             <w:pPr>
@@ -1188,29 +1250,30 @@
               <w:ind w:hanging="370"/>
             </w:pPr>
             <w:r>
-              <w:t>Told by CEO Andres Abeyta that I exemplified communication and problem-solving skills.</w:t>
-            </w:r>
+              <w:t xml:space="preserve">Distinguished amongst cohorts by receiving a personal compliment </w:t>
+            </w:r>
+            <w:bookmarkStart w:id="0" w:name="_GoBack"/>
+            <w:bookmarkEnd w:id="0"/>
           </w:p>
         </w:tc>
       </w:tr>
       <w:tr>
         <w:trPr>
-          <w:gridAfter w:val="1"/>
-          <w:wAfter w:w="3" w:type="pct"/>
           <w:cantSplit/>
           <w:trHeight w:val="20"/>
           <w:jc w:val="center"/>
         </w:trPr>
         <w:tc>
           <w:tcPr>
-            <w:tcW w:w="4997" w:type="pct"/>
-            <w:gridSpan w:val="7"/>
+            <w:tcW w:w="5000" w:type="pct"/>
+            <w:gridSpan w:val="6"/>
             <w:tcBorders>
               <w:bottom w:val="single" w:sz="4" w:space="0" w:color="auto"/>
             </w:tcBorders>
           </w:tcPr>
           <w:p>
             <w:pPr>
+              <w:spacing w:before="120"/>
               <w:jc w:val="center"/>
               <w:rPr>
                 <w:b/>
@@ -1231,15 +1294,13 @@
       </w:tr>
       <w:tr>
         <w:trPr>
-          <w:gridAfter w:val="1"/>
-          <w:wAfter w:w="3" w:type="pct"/>
           <w:cantSplit/>
           <w:trHeight w:val="80"/>
           <w:jc w:val="center"/>
         </w:trPr>
         <w:tc>
           <w:tcPr>
-            <w:tcW w:w="4018" w:type="pct"/>
+            <w:tcW w:w="3766" w:type="pct"/>
             <w:gridSpan w:val="5"/>
             <w:tcBorders>
               <w:top w:val="single" w:sz="4" w:space="0" w:color="auto"/>
@@ -1283,8 +1344,7 @@
         </w:tc>
         <w:tc>
           <w:tcPr>
-            <w:tcW w:w="979" w:type="pct"/>
-            <w:gridSpan w:val="2"/>
+            <w:tcW w:w="1234" w:type="pct"/>
             <w:tcBorders>
               <w:top w:val="single" w:sz="4" w:space="0" w:color="auto"/>
             </w:tcBorders>
@@ -1353,7 +1413,7 @@
         <w:tc>
           <w:tcPr>
             <w:tcW w:w="5000" w:type="pct"/>
-            <w:gridSpan w:val="8"/>
+            <w:gridSpan w:val="6"/>
           </w:tcPr>
           <w:p>
             <w:pPr>
@@ -1382,7 +1442,21 @@
               <w:rPr>
                 <w:iCs/>
               </w:rPr>
-              <w:t>Using scikit-learn, I pre-processed the given data, analyzed it, and trained 7 models before aggregating them using ensemble learning, which achieved an accuracy of 0.77 overall.</w:t>
+              <w:t xml:space="preserve">Using </w:t>
+            </w:r>
+            <w:proofErr w:type="spellStart"/>
+            <w:r>
+              <w:rPr>
+                <w:iCs/>
+              </w:rPr>
+              <w:t>scikit</w:t>
+            </w:r>
+            <w:proofErr w:type="spellEnd"/>
+            <w:r>
+              <w:rPr>
+                <w:iCs/>
+              </w:rPr>
+              <w:t>-learn, I pre-processed the given data, analyzed it, and trained 7 models before aggregating them using ensemble learning, which achieved an accuracy of 0.77 overall.</w:t>
             </w:r>
           </w:p>
           <w:p>
@@ -1402,15 +1476,13 @@
       </w:tr>
       <w:tr>
         <w:trPr>
-          <w:gridAfter w:val="1"/>
-          <w:wAfter w:w="3" w:type="pct"/>
           <w:cantSplit/>
           <w:trHeight w:val="80"/>
           <w:jc w:val="center"/>
         </w:trPr>
         <w:tc>
           <w:tcPr>
-            <w:tcW w:w="4018" w:type="pct"/>
+            <w:tcW w:w="3766" w:type="pct"/>
             <w:gridSpan w:val="5"/>
           </w:tcPr>
           <w:p>
@@ -1438,8 +1510,7 @@
         </w:tc>
         <w:tc>
           <w:tcPr>
-            <w:tcW w:w="979" w:type="pct"/>
-            <w:gridSpan w:val="2"/>
+            <w:tcW w:w="1234" w:type="pct"/>
           </w:tcPr>
           <w:p>
             <w:pPr>
@@ -1466,16 +1537,14 @@
       </w:tr>
       <w:tr>
         <w:trPr>
-          <w:gridAfter w:val="1"/>
-          <w:wAfter w:w="3" w:type="pct"/>
           <w:cantSplit/>
           <w:trHeight w:val="80"/>
           <w:jc w:val="center"/>
         </w:trPr>
         <w:tc>
           <w:tcPr>
-            <w:tcW w:w="4997" w:type="pct"/>
-            <w:gridSpan w:val="7"/>
+            <w:tcW w:w="5000" w:type="pct"/>
+            <w:gridSpan w:val="6"/>
           </w:tcPr>
           <w:p>
             <w:pPr>
@@ -1536,16 +1605,13 @@
       </w:tr>
       <w:tr>
         <w:trPr>
-          <w:gridAfter w:val="1"/>
-          <w:wAfter w:w="3" w:type="pct"/>
           <w:cantSplit/>
           <w:trHeight w:val="80"/>
           <w:jc w:val="center"/>
         </w:trPr>
         <w:tc>
           <w:tcPr>
-            <w:tcW w:w="1721" w:type="pct"/>
-            <w:gridSpan w:val="2"/>
+            <w:tcW w:w="1613" w:type="pct"/>
             <w:tcBorders>
               <w:bottom w:val="single" w:sz="4" w:space="0" w:color="auto"/>
               <w:right w:val="single" w:sz="4" w:space="0" w:color="auto"/>
@@ -1577,7 +1643,7 @@
         </w:tc>
         <w:tc>
           <w:tcPr>
-            <w:tcW w:w="1610" w:type="pct"/>
+            <w:tcW w:w="1509" w:type="pct"/>
             <w:gridSpan w:val="2"/>
             <w:tcBorders>
               <w:left w:val="single" w:sz="4" w:space="0" w:color="auto"/>
@@ -1611,7 +1677,7 @@
         </w:tc>
         <w:tc>
           <w:tcPr>
-            <w:tcW w:w="1666" w:type="pct"/>
+            <w:tcW w:w="1878" w:type="pct"/>
             <w:gridSpan w:val="3"/>
             <w:tcBorders>
               <w:left w:val="single" w:sz="4" w:space="0" w:color="auto"/>
@@ -1645,16 +1711,13 @@
       </w:tr>
       <w:tr>
         <w:trPr>
-          <w:gridAfter w:val="1"/>
-          <w:wAfter w:w="3" w:type="pct"/>
           <w:cantSplit/>
           <w:trHeight w:val="80"/>
           <w:jc w:val="center"/>
         </w:trPr>
         <w:tc>
           <w:tcPr>
-            <w:tcW w:w="1721" w:type="pct"/>
-            <w:gridSpan w:val="2"/>
+            <w:tcW w:w="1613" w:type="pct"/>
             <w:tcBorders>
               <w:top w:val="single" w:sz="4" w:space="0" w:color="auto"/>
               <w:right w:val="single" w:sz="4" w:space="0" w:color="auto"/>
@@ -1713,7 +1776,7 @@
         </w:tc>
         <w:tc>
           <w:tcPr>
-            <w:tcW w:w="1610" w:type="pct"/>
+            <w:tcW w:w="1509" w:type="pct"/>
             <w:gridSpan w:val="2"/>
             <w:vMerge w:val="restart"/>
             <w:tcBorders>
@@ -1862,7 +1925,7 @@
         </w:tc>
         <w:tc>
           <w:tcPr>
-            <w:tcW w:w="1666" w:type="pct"/>
+            <w:tcW w:w="1878" w:type="pct"/>
             <w:gridSpan w:val="3"/>
             <w:vMerge w:val="restart"/>
             <w:tcBorders>
@@ -1890,7 +1953,25 @@
                 <w:sz w:val="22"/>
                 <w:szCs w:val="22"/>
               </w:rPr>
-              <w:t>Java, Python, PostGreSQL, HTML/ CSS/ JavaScript, R, C</w:t>
+              <w:t xml:space="preserve">Java, Python, </w:t>
+            </w:r>
+            <w:proofErr w:type="spellStart"/>
+            <w:r>
+              <w:rPr>
+                <w:bCs/>
+                <w:sz w:val="22"/>
+                <w:szCs w:val="22"/>
+              </w:rPr>
+              <w:t>PostGreSQL</w:t>
+            </w:r>
+            <w:proofErr w:type="spellEnd"/>
+            <w:r>
+              <w:rPr>
+                <w:bCs/>
+                <w:sz w:val="22"/>
+                <w:szCs w:val="22"/>
+              </w:rPr>
+              <w:t>, HTML/ CSS/ JavaScript, R, C</w:t>
             </w:r>
           </w:p>
           <w:p>
@@ -1913,7 +1994,25 @@
                 <w:sz w:val="22"/>
                 <w:szCs w:val="22"/>
               </w:rPr>
-              <w:t>Android, Jupyter Notebook, Git</w:t>
+              <w:t xml:space="preserve">Android, </w:t>
+            </w:r>
+            <w:proofErr w:type="spellStart"/>
+            <w:r>
+              <w:rPr>
+                <w:bCs/>
+                <w:sz w:val="22"/>
+                <w:szCs w:val="22"/>
+              </w:rPr>
+              <w:t>Jupyter</w:t>
+            </w:r>
+            <w:proofErr w:type="spellEnd"/>
+            <w:r>
+              <w:rPr>
+                <w:bCs/>
+                <w:sz w:val="22"/>
+                <w:szCs w:val="22"/>
+              </w:rPr>
+              <w:t xml:space="preserve"> Notebook, Git</w:t>
             </w:r>
           </w:p>
           <w:p>
@@ -1943,16 +2042,13 @@
       </w:tr>
       <w:tr>
         <w:trPr>
-          <w:gridAfter w:val="1"/>
-          <w:wAfter w:w="3" w:type="pct"/>
           <w:cantSplit/>
           <w:trHeight w:val="80"/>
           <w:jc w:val="center"/>
         </w:trPr>
         <w:tc>
           <w:tcPr>
-            <w:tcW w:w="1721" w:type="pct"/>
-            <w:gridSpan w:val="2"/>
+            <w:tcW w:w="1613" w:type="pct"/>
             <w:tcBorders>
               <w:right w:val="single" w:sz="4" w:space="0" w:color="auto"/>
             </w:tcBorders>
@@ -2010,7 +2106,7 @@
         </w:tc>
         <w:tc>
           <w:tcPr>
-            <w:tcW w:w="1610" w:type="pct"/>
+            <w:tcW w:w="1509" w:type="pct"/>
             <w:gridSpan w:val="2"/>
             <w:vMerge/>
             <w:tcBorders>
@@ -2036,7 +2132,7 @@
         </w:tc>
         <w:tc>
           <w:tcPr>
-            <w:tcW w:w="1666" w:type="pct"/>
+            <w:tcW w:w="1878" w:type="pct"/>
             <w:gridSpan w:val="3"/>
             <w:vMerge/>
             <w:tcBorders>
@@ -2062,16 +2158,13 @@
       </w:tr>
       <w:tr>
         <w:trPr>
-          <w:gridAfter w:val="1"/>
-          <w:wAfter w:w="3" w:type="pct"/>
           <w:cantSplit/>
           <w:trHeight w:val="80"/>
           <w:jc w:val="center"/>
         </w:trPr>
         <w:tc>
           <w:tcPr>
-            <w:tcW w:w="1721" w:type="pct"/>
-            <w:gridSpan w:val="2"/>
+            <w:tcW w:w="1613" w:type="pct"/>
             <w:tcBorders>
               <w:right w:val="single" w:sz="4" w:space="0" w:color="auto"/>
             </w:tcBorders>
@@ -2145,7 +2238,7 @@
         </w:tc>
         <w:tc>
           <w:tcPr>
-            <w:tcW w:w="1610" w:type="pct"/>
+            <w:tcW w:w="1509" w:type="pct"/>
             <w:gridSpan w:val="2"/>
             <w:vMerge/>
             <w:tcBorders>
@@ -2171,7 +2264,7 @@
         </w:tc>
         <w:tc>
           <w:tcPr>
-            <w:tcW w:w="1666" w:type="pct"/>
+            <w:tcW w:w="1878" w:type="pct"/>
             <w:gridSpan w:val="3"/>
             <w:vMerge/>
             <w:tcBorders>
@@ -3626,7 +3719,7 @@
     </w:rPrDefault>
     <w:pPrDefault/>
   </w:docDefaults>
-  <w:latentStyles w:defLockedState="0" w:defUIPriority="0" w:defSemiHidden="0" w:defUnhideWhenUsed="0" w:defQFormat="0" w:count="377">
+  <w:latentStyles w:defLockedState="0" w:defUIPriority="0" w:defSemiHidden="0" w:defUnhideWhenUsed="0" w:defQFormat="0" w:count="376">
     <w:lsdException w:name="Normal" w:qFormat="1"/>
     <w:lsdException w:name="heading 1" w:qFormat="1"/>
     <w:lsdException w:name="heading 2" w:semiHidden="1" w:unhideWhenUsed="1" w:qFormat="1"/>
@@ -3906,7 +3999,6 @@
     <w:lsdException w:name="Hashtag" w:semiHidden="1" w:uiPriority="99" w:unhideWhenUsed="1"/>
     <w:lsdException w:name="Unresolved Mention" w:semiHidden="1" w:uiPriority="99" w:unhideWhenUsed="1"/>
     <w:lsdException w:name="Smart Link" w:semiHidden="1" w:uiPriority="99" w:unhideWhenUsed="1"/>
-    <w:lsdException w:name="Smart Link Error" w:semiHidden="1" w:uiPriority="99" w:unhideWhenUsed="1"/>
   </w:latentStyles>
   <w:style w:type="paragraph" w:default="1" w:styleId="Normal">
     <w:name w:val="Normal"/>
@@ -4475,7 +4567,7 @@
 </file>
 
 <file path=customXml/itemProps1.xml><?xml version="1.0" encoding="utf-8"?>
-<ds:datastoreItem xmlns:ds="http://schemas.openxmlformats.org/officeDocument/2006/customXml" ds:itemID="{A4210AAC-0BA0-4DC6-ADE3-BF3936F3DF70}">
+<ds:datastoreItem xmlns:ds="http://schemas.openxmlformats.org/officeDocument/2006/customXml" ds:itemID="{9DA45300-5C01-4F68-B554-D0728528ECB9}">
   <ds:schemaRefs>
     <ds:schemaRef ds:uri="http://schemas.openxmlformats.org/officeDocument/2006/bibliography"/>
   </ds:schemaRefs>

</xml_diff>

<commit_message>
setting an intial resume
</commit_message>
<xml_diff>
--- a/PhillipLagocResume.docx
+++ b/PhillipLagocResume.docx
@@ -496,8 +496,6 @@
                 <w:numId w:val="0"/>
               </w:numPr>
             </w:pPr>
-            <w:bookmarkStart w:id="0" w:name="_GoBack"/>
-            <w:bookmarkEnd w:id="0"/>
             <w:r>
               <w:t>Data Science in Practice</w:t>
             </w:r>
@@ -801,7 +799,15 @@
               <w:ind w:left="350" w:hanging="360"/>
             </w:pPr>
             <w:r>
-              <w:t>Effectively managing</w:t>
+              <w:t>E</w:t>
+            </w:r>
+            <w:r>
+              <w:t>fficientl</w:t>
+            </w:r>
+            <w:bookmarkStart w:id="0" w:name="_GoBack"/>
+            <w:bookmarkEnd w:id="0"/>
+            <w:r>
+              <w:t>y managing</w:t>
             </w:r>
             <w:r>
               <w:t xml:space="preserve"> co-worker communication and </w:t>
@@ -829,15 +835,6 @@
             </w:r>
             <w:r>
               <w:t>meetings</w:t>
-            </w:r>
-            <w:r>
-              <w:t xml:space="preserve">, </w:t>
-            </w:r>
-            <w:r>
-              <w:t xml:space="preserve">helping to accomplish tasks 6 times faster than </w:t>
-            </w:r>
-            <w:r>
-              <w:t>last year</w:t>
             </w:r>
             <w:r>
               <w:t>.</w:t>
@@ -1011,13 +1008,7 @@
               <w:ind w:left="350" w:hanging="360"/>
             </w:pPr>
             <w:r>
-              <w:t>Led weekly sections of 20 students each week for two Data Science classes</w:t>
-            </w:r>
-            <w:r>
-              <w:t xml:space="preserve">, </w:t>
-            </w:r>
-            <w:r>
-              <w:t xml:space="preserve">assisting students with data </w:t>
+              <w:t xml:space="preserve">Led weekly sections of 20 students each week for two Data Science classes, assisting students with data </w:t>
             </w:r>
             <w:r>
               <w:t xml:space="preserve">gathering and </w:t>
@@ -2087,14 +2078,7 @@
                 <w:b/>
                 <w:szCs w:val="20"/>
               </w:rPr>
-              <w:t>Non-Technical</w:t>
-            </w:r>
-            <w:r>
-              <w:rPr>
-                <w:b/>
-                <w:szCs w:val="20"/>
-              </w:rPr>
-              <w:t xml:space="preserve">: </w:t>
+              <w:t xml:space="preserve">Non-Technical: </w:t>
             </w:r>
             <w:r>
               <w:rPr>
@@ -4385,7 +4369,7 @@
 </file>
 
 <file path=customXml/itemProps1.xml><?xml version="1.0" encoding="utf-8"?>
-<ds:datastoreItem xmlns:ds="http://schemas.openxmlformats.org/officeDocument/2006/customXml" ds:itemID="{2E8E068F-7A84-4891-9F0B-04FE817455FB}">
+<ds:datastoreItem xmlns:ds="http://schemas.openxmlformats.org/officeDocument/2006/customXml" ds:itemID="{C3E34F77-618A-4207-96D7-81A92DA83990}">
   <ds:schemaRefs>
     <ds:schemaRef ds:uri="http://schemas.openxmlformats.org/officeDocument/2006/bibliography"/>
   </ds:schemaRefs>

</xml_diff>

<commit_message>
reworded accomplishment w/ kaggle housing
</commit_message>
<xml_diff>
--- a/PhillipLagocResume.docx
+++ b/PhillipLagocResume.docx
@@ -1103,8 +1103,6 @@
             <w:r>
               <w:t xml:space="preserve">extremely </w:t>
             </w:r>
-            <w:bookmarkStart w:id="0" w:name="_GoBack"/>
-            <w:bookmarkEnd w:id="0"/>
             <w:r>
               <w:t>positive evaluations regarding my performance, including the highest rating for overall performance from the professors of each class.</w:t>
             </w:r>
@@ -1492,13 +1490,33 @@
               <w:rPr>
                 <w:iCs/>
               </w:rPr>
-              <w:t>Competed in Kaggle’s Advanced Regression: Housing Price Competition, ranking in the top 30% of over 38,000 entries</w:t>
-            </w:r>
-            <w:r>
-              <w:rPr>
-                <w:iCs/>
-              </w:rPr>
-              <w:t xml:space="preserve">. </w:t>
+              <w:t xml:space="preserve">Competed in Kaggle’s Advanced Regression: Housing Price Competition, ranking in the top 30% of over </w:t>
+            </w:r>
+            <w:r>
+              <w:rPr>
+                <w:iCs/>
+              </w:rPr>
+              <w:t>5,500</w:t>
+            </w:r>
+            <w:r>
+              <w:rPr>
+                <w:iCs/>
+              </w:rPr>
+              <w:t xml:space="preserve"> </w:t>
+            </w:r>
+            <w:r>
+              <w:rPr>
+                <w:iCs/>
+              </w:rPr>
+              <w:t xml:space="preserve">leaderboard </w:t>
+            </w:r>
+            <w:bookmarkStart w:id="0" w:name="_GoBack"/>
+            <w:bookmarkEnd w:id="0"/>
+            <w:r>
+              <w:rPr>
+                <w:iCs/>
+              </w:rPr>
+              <w:t xml:space="preserve">entries. </w:t>
             </w:r>
           </w:p>
           <w:p>
@@ -2050,7 +2068,43 @@
               <w:rPr>
                 <w:iCs/>
               </w:rPr>
-              <w:t>Developed an audio/ visual behavioral experiment on the browser using JsPsych that was used in a 2018 international linguistics conference</w:t>
+              <w:t>Developed an audio</w:t>
+            </w:r>
+            <w:r>
+              <w:rPr>
+                <w:iCs/>
+              </w:rPr>
+              <w:t xml:space="preserve"> and</w:t>
+            </w:r>
+            <w:r>
+              <w:rPr>
+                <w:iCs/>
+              </w:rPr>
+              <w:t xml:space="preserve"> visual behavioral experiment </w:t>
+            </w:r>
+            <w:r>
+              <w:rPr>
+                <w:iCs/>
+              </w:rPr>
+              <w:t xml:space="preserve">in </w:t>
+            </w:r>
+            <w:r>
+              <w:rPr>
+                <w:iCs/>
+              </w:rPr>
+              <w:t xml:space="preserve">the browser using JsPsych that was </w:t>
+            </w:r>
+            <w:r>
+              <w:rPr>
+                <w:iCs/>
+              </w:rPr>
+              <w:t xml:space="preserve">demonstrated </w:t>
+            </w:r>
+            <w:r>
+              <w:rPr>
+                <w:iCs/>
+              </w:rPr>
+              <w:t>in a 2018 international linguistics conference</w:t>
             </w:r>
             <w:r>
               <w:rPr>
@@ -4816,7 +4870,7 @@
 </file>
 
 <file path=customXml/itemProps1.xml><?xml version="1.0" encoding="utf-8"?>
-<ds:datastoreItem xmlns:ds="http://schemas.openxmlformats.org/officeDocument/2006/customXml" ds:itemID="{E2230F71-FABA-45F1-9704-3992CBF8BC4A}">
+<ds:datastoreItem xmlns:ds="http://schemas.openxmlformats.org/officeDocument/2006/customXml" ds:itemID="{B2BD08AC-8362-4E69-A483-D68F996FC0BC}">
   <ds:schemaRefs>
     <ds:schemaRef ds:uri="http://schemas.openxmlformats.org/officeDocument/2006/bibliography"/>
   </ds:schemaRefs>

</xml_diff>

<commit_message>
finished editing website for decaf
</commit_message>
<xml_diff>
--- a/PhillipLagocResume.docx
+++ b/PhillipLagocResume.docx
@@ -855,40 +855,32 @@
               <w:t xml:space="preserve">workflow </w:t>
             </w:r>
             <w:r>
-              <w:t xml:space="preserve">by arranging and leading </w:t>
-            </w:r>
-            <w:r>
-              <w:t>biweekly meetings</w:t>
+              <w:t xml:space="preserve">by arranging and leading biweekly meetings </w:t>
+            </w:r>
+            <w:r>
+              <w:t xml:space="preserve">and </w:t>
+            </w:r>
+            <w:r>
+              <w:t xml:space="preserve">by </w:t>
+            </w:r>
+            <w:r>
+              <w:t>documenting</w:t>
             </w:r>
             <w:r>
               <w:t xml:space="preserve"> </w:t>
             </w:r>
             <w:r>
-              <w:t xml:space="preserve">and </w:t>
-            </w:r>
-            <w:r>
-              <w:t xml:space="preserve">by </w:t>
-            </w:r>
-            <w:r>
-              <w:t>documenting</w:t>
+              <w:t>weekly tasks into a</w:t>
+            </w:r>
+            <w:r>
+              <w:t xml:space="preserve">n easily accessible </w:t>
+            </w:r>
+            <w:r>
+              <w:t>slide deck</w:t>
             </w:r>
             <w:r>
               <w:t xml:space="preserve"> </w:t>
             </w:r>
-            <w:bookmarkStart w:id="0" w:name="_GoBack"/>
-            <w:bookmarkEnd w:id="0"/>
-            <w:r>
-              <w:t>weekly tasks into a</w:t>
-            </w:r>
-            <w:r>
-              <w:t xml:space="preserve">n easily accessible </w:t>
-            </w:r>
-            <w:r>
-              <w:t>slide deck</w:t>
-            </w:r>
-            <w:r>
-              <w:t xml:space="preserve"> </w:t>
-            </w:r>
             <w:r>
               <w:t xml:space="preserve">to </w:t>
             </w:r>
@@ -899,10 +891,7 @@
               <w:t xml:space="preserve">, </w:t>
             </w:r>
             <w:r>
-              <w:t xml:space="preserve">updating it </w:t>
-            </w:r>
-            <w:r>
-              <w:t xml:space="preserve">with </w:t>
+              <w:t xml:space="preserve">updating it with </w:t>
             </w:r>
             <w:r>
               <w:t xml:space="preserve">my </w:t>
@@ -1519,13 +1508,45 @@
               <w:rPr>
                 <w:iCs/>
               </w:rPr>
-              <w:t xml:space="preserve">Competed in Kaggle’s Advanced Regression: Housing Price Competition, ranking in the top 30% of over </w:t>
-            </w:r>
-            <w:r>
-              <w:rPr>
-                <w:iCs/>
-              </w:rPr>
-              <w:t>5,500</w:t>
+              <w:t>Competed in Kaggle’s Advanced Regression: Housing Price Competition, ranking in the top</w:t>
+            </w:r>
+            <w:r>
+              <w:rPr>
+                <w:iCs/>
+              </w:rPr>
+              <w:t xml:space="preserve"> </w:t>
+            </w:r>
+            <w:r>
+              <w:rPr>
+                <w:iCs/>
+              </w:rPr>
+              <w:t>30</w:t>
+            </w:r>
+            <w:bookmarkStart w:id="0" w:name="_GoBack"/>
+            <w:bookmarkEnd w:id="0"/>
+            <w:r>
+              <w:rPr>
+                <w:iCs/>
+              </w:rPr>
+              <w:t xml:space="preserve">% of over </w:t>
+            </w:r>
+            <w:r>
+              <w:rPr>
+                <w:iCs/>
+              </w:rPr>
+              <w:t>5,</w:t>
+            </w:r>
+            <w:r>
+              <w:rPr>
+                <w:iCs/>
+              </w:rPr>
+              <w:t>0</w:t>
+            </w:r>
+            <w:r>
+              <w:rPr>
+                <w:iCs/>
+              </w:rPr>
+              <w:t>00</w:t>
             </w:r>
             <w:r>
               <w:rPr>
@@ -4897,7 +4918,7 @@
 </file>
 
 <file path=customXml/itemProps1.xml><?xml version="1.0" encoding="utf-8"?>
-<ds:datastoreItem xmlns:ds="http://schemas.openxmlformats.org/officeDocument/2006/customXml" ds:itemID="{58A3E637-82FB-4944-89EE-1A85B192B75D}">
+<ds:datastoreItem xmlns:ds="http://schemas.openxmlformats.org/officeDocument/2006/customXml" ds:itemID="{AE23E3B5-5C68-4941-82DE-6FC0805EC694}">
   <ds:schemaRefs>
     <ds:schemaRef ds:uri="http://schemas.openxmlformats.org/officeDocument/2006/bibliography"/>
   </ds:schemaRefs>

</xml_diff>

<commit_message>
fixed spelling mistakes in website index
</commit_message>
<xml_diff>
--- a/PhillipLagocResume.docx
+++ b/PhillipLagocResume.docx
@@ -1083,7 +1083,12 @@
               <w:ind w:left="350" w:hanging="360"/>
             </w:pPr>
             <w:r>
-              <w:t xml:space="preserve">Led weekly sections of 20 students each week for two Data Science classes, assisting students with data </w:t>
+              <w:t xml:space="preserve">Led weekly sections of 20 students </w:t>
+            </w:r>
+            <w:bookmarkStart w:id="0" w:name="_GoBack"/>
+            <w:bookmarkEnd w:id="0"/>
+            <w:r>
+              <w:t xml:space="preserve">for two Data Science classes, assisting students with data </w:t>
             </w:r>
             <w:r>
               <w:t xml:space="preserve">gathering and </w:t>
@@ -1522,8 +1527,6 @@
               </w:rPr>
               <w:t>30</w:t>
             </w:r>
-            <w:bookmarkStart w:id="0" w:name="_GoBack"/>
-            <w:bookmarkEnd w:id="0"/>
             <w:r>
               <w:rPr>
                 <w:iCs/>
@@ -4918,7 +4921,7 @@
 </file>
 
 <file path=customXml/itemProps1.xml><?xml version="1.0" encoding="utf-8"?>
-<ds:datastoreItem xmlns:ds="http://schemas.openxmlformats.org/officeDocument/2006/customXml" ds:itemID="{AE23E3B5-5C68-4941-82DE-6FC0805EC694}">
+<ds:datastoreItem xmlns:ds="http://schemas.openxmlformats.org/officeDocument/2006/customXml" ds:itemID="{5E1CF17B-3E30-4C5C-95CE-560CEE6D937D}">
   <ds:schemaRefs>
     <ds:schemaRef ds:uri="http://schemas.openxmlformats.org/officeDocument/2006/bibliography"/>
   </ds:schemaRefs>

</xml_diff>

<commit_message>
added leadership portion for decaf
</commit_message>
<xml_diff>
--- a/PhillipLagocResume.docx
+++ b/PhillipLagocResume.docx
@@ -587,6 +587,14 @@
                 <w:sz w:val="22"/>
                 <w:szCs w:val="22"/>
               </w:rPr>
+              <w:t xml:space="preserve">WORK </w:t>
+            </w:r>
+            <w:r>
+              <w:rPr>
+                <w:b/>
+                <w:sz w:val="22"/>
+                <w:szCs w:val="22"/>
+              </w:rPr>
               <w:t>EXPERIENCE</w:t>
             </w:r>
           </w:p>
@@ -648,7 +656,7 @@
                 <w:b/>
                 <w:szCs w:val="20"/>
               </w:rPr>
-              <w:t>MEMBER</w:t>
+              <w:t>ASSISTANT</w:t>
             </w:r>
             <w:r>
               <w:rPr>
@@ -668,7 +676,31 @@
               <w:rPr>
                 <w:b/>
               </w:rPr>
-              <w:t xml:space="preserve">Center for Peace and Security Studies - </w:t>
+              <w:t xml:space="preserve">Center for Peace and Security Studies </w:t>
+            </w:r>
+            <w:r>
+              <w:rPr>
+                <w:b/>
+              </w:rPr>
+              <w:t>(</w:t>
+            </w:r>
+            <w:r>
+              <w:rPr>
+                <w:b/>
+              </w:rPr>
+              <w:t>C</w:t>
+            </w:r>
+            <w:r>
+              <w:rPr>
+                <w:b/>
+              </w:rPr>
+              <w:t xml:space="preserve">PASS) </w:t>
+            </w:r>
+            <w:r>
+              <w:rPr>
+                <w:b/>
+              </w:rPr>
+              <w:t xml:space="preserve">- </w:t>
             </w:r>
             <w:r>
               <w:rPr>
@@ -681,6 +713,12 @@
                 <w:b/>
               </w:rPr>
               <w:t>Lab</w:t>
+            </w:r>
+            <w:r>
+              <w:rPr>
+                <w:b/>
+              </w:rPr>
+              <w:t xml:space="preserve"> (MSSL)</w:t>
             </w:r>
           </w:p>
           <w:p>
@@ -810,10 +848,28 @@
               <w:ind w:left="350" w:hanging="360"/>
             </w:pPr>
             <w:r>
-              <w:t xml:space="preserve">Collaborating with PhD students from Social Science and technical backgrounds to create machine learning models </w:t>
-            </w:r>
-            <w:r>
-              <w:t>to solve problems in the social sciences.</w:t>
+              <w:t xml:space="preserve">Collaborating with </w:t>
+            </w:r>
+            <w:r>
+              <w:t>C</w:t>
+            </w:r>
+            <w:r>
+              <w:t xml:space="preserve">PASS Deputy Director and MSSL Director </w:t>
+            </w:r>
+            <w:r>
+              <w:t>to create machine learning models</w:t>
+            </w:r>
+            <w:r>
+              <w:t xml:space="preserve"> to solve </w:t>
+            </w:r>
+            <w:r>
+              <w:t xml:space="preserve">social science </w:t>
+            </w:r>
+            <w:r>
+              <w:t>problems</w:t>
+            </w:r>
+            <w:r>
+              <w:t>.</w:t>
             </w:r>
           </w:p>
           <w:p>
@@ -822,22 +878,31 @@
               <w:ind w:left="350" w:hanging="360"/>
             </w:pPr>
             <w:r>
-              <w:t xml:space="preserve">Using </w:t>
-            </w:r>
-            <w:r>
-              <w:t xml:space="preserve">ggplot </w:t>
-            </w:r>
-            <w:r>
-              <w:t>to analyze over 350,000 observations of a dataset being used to train a date-parsing package</w:t>
-            </w:r>
-            <w:r>
-              <w:t xml:space="preserve">, as well as </w:t>
-            </w:r>
-            <w:r>
-              <w:t>P</w:t>
-            </w:r>
-            <w:r>
-              <w:t>ython to benchmark other date-parsing packages to understand the landscape of competition.</w:t>
+              <w:t xml:space="preserve">Automating benchmarking process for over </w:t>
+            </w:r>
+            <w:r>
+              <w:t xml:space="preserve">10 </w:t>
+            </w:r>
+            <w:r>
+              <w:t>date-parsing packages</w:t>
+            </w:r>
+            <w:r>
+              <w:t xml:space="preserve">, </w:t>
+            </w:r>
+            <w:r>
+              <w:t>reduc</w:t>
+            </w:r>
+            <w:r>
+              <w:t>ing</w:t>
+            </w:r>
+            <w:r>
+              <w:t xml:space="preserve"> </w:t>
+            </w:r>
+            <w:r>
+              <w:t xml:space="preserve">package </w:t>
+            </w:r>
+            <w:r>
+              <w:t>analysis time by 30%.</w:t>
             </w:r>
           </w:p>
           <w:p>
@@ -846,58 +911,85 @@
               <w:ind w:left="350" w:hanging="360"/>
             </w:pPr>
             <w:r>
-              <w:t>Maintaining efficient</w:t>
-            </w:r>
-            <w:r>
-              <w:t xml:space="preserve"> communication and </w:t>
-            </w:r>
-            <w:r>
-              <w:t xml:space="preserve">workflow </w:t>
-            </w:r>
-            <w:r>
-              <w:t xml:space="preserve">by arranging and leading biweekly meetings </w:t>
+              <w:t xml:space="preserve">Cut operational costs by 50% by analyzing various AWS configurations and refining use </w:t>
+            </w:r>
+            <w:r>
+              <w:t xml:space="preserve">of </w:t>
+            </w:r>
+            <w:r>
+              <w:t xml:space="preserve">such resources </w:t>
+            </w:r>
+            <w:r>
+              <w:t xml:space="preserve">based on </w:t>
+            </w:r>
+            <w:r>
+              <w:t>evaluations</w:t>
+            </w:r>
+            <w:r>
+              <w:t xml:space="preserve">. </w:t>
+            </w:r>
+          </w:p>
+          <w:p>
+            <w:pPr>
+              <w:pStyle w:val="detailswbullets1"/>
+              <w:ind w:left="350" w:hanging="360"/>
+            </w:pPr>
+            <w:r>
+              <w:t xml:space="preserve">Maintaining </w:t>
+            </w:r>
+            <w:r>
+              <w:t xml:space="preserve">efficient </w:t>
+            </w:r>
+            <w:r>
+              <w:t xml:space="preserve">communication </w:t>
+            </w:r>
+            <w:r>
+              <w:t xml:space="preserve">by leading biweekly meetings </w:t>
             </w:r>
             <w:r>
               <w:t xml:space="preserve">and </w:t>
             </w:r>
             <w:r>
-              <w:t xml:space="preserve">by </w:t>
-            </w:r>
-            <w:r>
               <w:t>documenting</w:t>
             </w:r>
             <w:r>
               <w:t xml:space="preserve"> </w:t>
             </w:r>
             <w:r>
-              <w:t>weekly tasks into a</w:t>
-            </w:r>
-            <w:r>
-              <w:t xml:space="preserve">n easily accessible </w:t>
-            </w:r>
-            <w:r>
-              <w:t>slide deck</w:t>
+              <w:t xml:space="preserve">weekly tasks into </w:t>
+            </w:r>
+            <w:r>
+              <w:t xml:space="preserve">one </w:t>
+            </w:r>
+            <w:r>
+              <w:t xml:space="preserve">easily accessible </w:t>
+            </w:r>
+            <w:r>
+              <w:t>slide dec</w:t>
+            </w:r>
+            <w:r>
+              <w:t>k</w:t>
+            </w:r>
+            <w:r>
+              <w:t>,</w:t>
+            </w:r>
+            <w:r>
+              <w:t xml:space="preserve"> speeding up workflow by </w:t>
+            </w:r>
+            <w:r>
+              <w:t>50%</w:t>
             </w:r>
             <w:r>
               <w:t xml:space="preserve"> </w:t>
             </w:r>
             <w:r>
-              <w:t xml:space="preserve">to </w:t>
-            </w:r>
-            <w:r>
-              <w:t>collaborate efforts</w:t>
-            </w:r>
-            <w:r>
-              <w:t xml:space="preserve">, </w:t>
-            </w:r>
-            <w:r>
-              <w:t xml:space="preserve">updating it with </w:t>
-            </w:r>
-            <w:r>
-              <w:t xml:space="preserve">my </w:t>
-            </w:r>
-            <w:r>
-              <w:t>progress accordingly</w:t>
+              <w:t xml:space="preserve">over </w:t>
+            </w:r>
+            <w:r>
+              <w:t>six</w:t>
+            </w:r>
+            <w:r>
+              <w:t xml:space="preserve"> months</w:t>
             </w:r>
             <w:r>
               <w:t>.</w:t>
@@ -1083,12 +1175,7 @@
               <w:ind w:left="350" w:hanging="360"/>
             </w:pPr>
             <w:r>
-              <w:t xml:space="preserve">Led weekly sections of 20 students </w:t>
-            </w:r>
-            <w:bookmarkStart w:id="0" w:name="_GoBack"/>
-            <w:bookmarkEnd w:id="0"/>
-            <w:r>
-              <w:t xml:space="preserve">for two Data Science classes, assisting students with data </w:t>
+              <w:t xml:space="preserve">Led weekly sections of 20 students for two Data Science classes, assisting students with data </w:t>
             </w:r>
             <w:r>
               <w:t xml:space="preserve">gathering and </w:t>
@@ -1322,7 +1409,13 @@
               <w:ind w:hanging="370"/>
             </w:pPr>
             <w:r>
-              <w:t>Found and debugged over 10 bugs in each new APK.</w:t>
+              <w:t>Discovered and d</w:t>
+            </w:r>
+            <w:r>
+              <w:t>ebugged over 10 bugs in each new APK</w:t>
+            </w:r>
+            <w:r>
+              <w:t>, enabling implementation of new app features twice as early.</w:t>
             </w:r>
           </w:p>
           <w:p>
@@ -1582,7 +1675,43 @@
               <w:rPr>
                 <w:iCs/>
               </w:rPr>
-              <w:t>Doubled my previous score on the leaderboard by employing ensemble techniques using machine learning packages including xgboost, LightGBM, and sklearn.</w:t>
+              <w:t xml:space="preserve">Doubled my </w:t>
+            </w:r>
+            <w:r>
+              <w:rPr>
+                <w:iCs/>
+              </w:rPr>
+              <w:t>initial</w:t>
+            </w:r>
+            <w:r>
+              <w:rPr>
+                <w:iCs/>
+              </w:rPr>
+              <w:t xml:space="preserve"> </w:t>
+            </w:r>
+            <w:r>
+              <w:rPr>
+                <w:iCs/>
+              </w:rPr>
+              <w:t xml:space="preserve">leaderboard </w:t>
+            </w:r>
+            <w:r>
+              <w:rPr>
+                <w:iCs/>
+              </w:rPr>
+              <w:t xml:space="preserve">score by employing ensemble techniques using </w:t>
+            </w:r>
+            <w:r>
+              <w:rPr>
+                <w:iCs/>
+              </w:rPr>
+              <w:t>models from</w:t>
+            </w:r>
+            <w:r>
+              <w:rPr>
+                <w:iCs/>
+              </w:rPr>
+              <w:t xml:space="preserve"> xgboost, LightGBM, and sklearn.</w:t>
             </w:r>
           </w:p>
         </w:tc>
@@ -1720,7 +1849,43 @@
               <w:rPr>
                 <w:iCs/>
               </w:rPr>
-              <w:t xml:space="preserve">on a self-implemented graph of geographical cities with accurate coordinates within the United States using a simple heuristic function involving the Euclidean distance between two cities. </w:t>
+              <w:t xml:space="preserve">on a graph of </w:t>
+            </w:r>
+            <w:r>
+              <w:rPr>
+                <w:iCs/>
+              </w:rPr>
+              <w:t xml:space="preserve">U.S. </w:t>
+            </w:r>
+            <w:r>
+              <w:rPr>
+                <w:iCs/>
+              </w:rPr>
+              <w:t xml:space="preserve">cities </w:t>
+            </w:r>
+            <w:r>
+              <w:rPr>
+                <w:iCs/>
+              </w:rPr>
+              <w:t xml:space="preserve">using </w:t>
+            </w:r>
+            <w:r>
+              <w:rPr>
+                <w:iCs/>
+              </w:rPr>
+              <w:t xml:space="preserve">accurate coordinates </w:t>
+            </w:r>
+            <w:r>
+              <w:rPr>
+                <w:iCs/>
+              </w:rPr>
+              <w:t xml:space="preserve">and </w:t>
+            </w:r>
+            <w:r>
+              <w:rPr>
+                <w:iCs/>
+              </w:rPr>
+              <w:t xml:space="preserve">a simple heuristic function involving the Euclidean distance between two cities. </w:t>
             </w:r>
           </w:p>
           <w:p>
@@ -1735,7 +1900,37 @@
               <w:rPr>
                 <w:iCs/>
               </w:rPr>
-              <w:t xml:space="preserve">Scripted a means of retrieving the longitudes and latitudes of a list of cities using Python and OpenCage geocoder for more realistic navigation instead of using </w:t>
+              <w:t xml:space="preserve">Scripted </w:t>
+            </w:r>
+            <w:r>
+              <w:rPr>
+                <w:iCs/>
+              </w:rPr>
+              <w:t>the retrieval of geographic coordinate</w:t>
+            </w:r>
+            <w:r>
+              <w:rPr>
+                <w:iCs/>
+              </w:rPr>
+              <w:t xml:space="preserve">s </w:t>
+            </w:r>
+            <w:r>
+              <w:rPr>
+                <w:iCs/>
+              </w:rPr>
+              <w:t>of a list of cities using Python and OpenCage geocoder for more realistic navigation</w:t>
+            </w:r>
+            <w:r>
+              <w:rPr>
+                <w:iCs/>
+              </w:rPr>
+              <w:t xml:space="preserve">, </w:t>
+            </w:r>
+            <w:r>
+              <w:rPr>
+                <w:iCs/>
+              </w:rPr>
+              <w:t xml:space="preserve">instead of using </w:t>
             </w:r>
             <w:r>
               <w:rPr>
@@ -1925,25 +2120,25 @@
               <w:rPr>
                 <w:iCs/>
               </w:rPr>
+              <w:t xml:space="preserve">in C++ </w:t>
+            </w:r>
+            <w:r>
+              <w:rPr>
+                <w:iCs/>
+              </w:rPr>
               <w:t xml:space="preserve">with a self-implemented Up-Tree </w:t>
             </w:r>
             <w:r>
               <w:rPr>
                 <w:iCs/>
               </w:rPr>
-              <w:t xml:space="preserve">in C++ on a </w:t>
-            </w:r>
-            <w:r>
-              <w:rPr>
-                <w:iCs/>
-              </w:rPr>
-              <w:t xml:space="preserve">self-implemented </w:t>
-            </w:r>
-            <w:r>
-              <w:rPr>
-                <w:iCs/>
-              </w:rPr>
-              <w:t xml:space="preserve">graph of </w:t>
+              <w:t xml:space="preserve">and graph </w:t>
+            </w:r>
+            <w:r>
+              <w:rPr>
+                <w:iCs/>
+              </w:rPr>
+              <w:t xml:space="preserve">of </w:t>
             </w:r>
             <w:r>
               <w:rPr>
@@ -1967,13 +2162,13 @@
               <w:rPr>
                 <w:iCs/>
               </w:rPr>
-              <w:t xml:space="preserve"> movies to find a minimum spanning tree of </w:t>
-            </w:r>
-            <w:r>
-              <w:rPr>
-                <w:iCs/>
-              </w:rPr>
-              <w:t>actors using the most recent movies.</w:t>
+              <w:t xml:space="preserve"> movies</w:t>
+            </w:r>
+            <w:r>
+              <w:rPr>
+                <w:iCs/>
+              </w:rPr>
+              <w:t>.</w:t>
             </w:r>
             <w:r>
               <w:rPr>
@@ -1994,255 +2189,7 @@
               <w:rPr>
                 <w:iCs/>
               </w:rPr>
-              <w:t>Implemented Dijkstra’s algorithm to get the shortest weighted path between two actors in the above graph, using movies as edges and a movie’s release year as the weight.</w:t>
-            </w:r>
-          </w:p>
-        </w:tc>
-      </w:tr>
-      <w:tr>
-        <w:trPr>
-          <w:cantSplit/>
-          <w:trHeight w:val="80"/>
-          <w:jc w:val="center"/>
-        </w:trPr>
-        <w:tc>
-          <w:tcPr>
-            <w:tcW w:w="3750" w:type="pct"/>
-            <w:gridSpan w:val="3"/>
-          </w:tcPr>
-          <w:p>
-            <w:pPr>
-              <w:pStyle w:val="detailswbullets1"/>
-              <w:numPr>
-                <w:ilvl w:val="0"/>
-                <w:numId w:val="0"/>
-              </w:numPr>
-              <w:rPr>
-                <w:b/>
-                <w:bCs/>
-                <w:iCs/>
-                <w:sz w:val="4"/>
-                <w:szCs w:val="4"/>
-              </w:rPr>
-            </w:pPr>
-          </w:p>
-          <w:p>
-            <w:pPr>
-              <w:pStyle w:val="detailswbullets1"/>
-              <w:numPr>
-                <w:ilvl w:val="0"/>
-                <w:numId w:val="0"/>
-              </w:numPr>
-              <w:rPr>
-                <w:b/>
-                <w:bCs/>
-                <w:iCs/>
-              </w:rPr>
-            </w:pPr>
-            <w:r>
-              <w:rPr>
-                <w:b/>
-                <w:bCs/>
-                <w:iCs/>
-              </w:rPr>
-              <w:t>AWENG Experiment</w:t>
-            </w:r>
-          </w:p>
-        </w:tc>
-        <w:tc>
-          <w:tcPr>
-            <w:tcW w:w="1250" w:type="pct"/>
-            <w:gridSpan w:val="2"/>
-          </w:tcPr>
-          <w:p>
-            <w:pPr>
-              <w:pStyle w:val="detailswbullets1"/>
-              <w:numPr>
-                <w:ilvl w:val="0"/>
-                <w:numId w:val="0"/>
-              </w:numPr>
-              <w:jc w:val="right"/>
-              <w:rPr>
-                <w:b/>
-                <w:bCs/>
-                <w:iCs/>
-                <w:sz w:val="4"/>
-                <w:szCs w:val="4"/>
-              </w:rPr>
-            </w:pPr>
-          </w:p>
-          <w:p>
-            <w:pPr>
-              <w:pStyle w:val="detailswbullets1"/>
-              <w:numPr>
-                <w:ilvl w:val="0"/>
-                <w:numId w:val="0"/>
-              </w:numPr>
-              <w:jc w:val="right"/>
-              <w:rPr>
-                <w:b/>
-                <w:bCs/>
-                <w:iCs/>
-              </w:rPr>
-            </w:pPr>
-            <w:r>
-              <w:rPr>
-                <w:b/>
-                <w:bCs/>
-                <w:iCs/>
-              </w:rPr>
-              <w:t>Sept. 2018 – Mar. 2019</w:t>
-            </w:r>
-          </w:p>
-        </w:tc>
-      </w:tr>
-      <w:tr>
-        <w:trPr>
-          <w:cantSplit/>
-          <w:trHeight w:val="80"/>
-          <w:jc w:val="center"/>
-        </w:trPr>
-        <w:tc>
-          <w:tcPr>
-            <w:tcW w:w="5000" w:type="pct"/>
-            <w:gridSpan w:val="5"/>
-          </w:tcPr>
-          <w:p>
-            <w:pPr>
-              <w:pStyle w:val="detailswbullets1"/>
-              <w:ind w:hanging="370"/>
-              <w:rPr>
-                <w:i/>
-              </w:rPr>
-            </w:pPr>
-            <w:r>
-              <w:rPr>
-                <w:iCs/>
-              </w:rPr>
-              <w:t>Developed an audio</w:t>
-            </w:r>
-            <w:r>
-              <w:rPr>
-                <w:iCs/>
-              </w:rPr>
-              <w:t xml:space="preserve"> and</w:t>
-            </w:r>
-            <w:r>
-              <w:rPr>
-                <w:iCs/>
-              </w:rPr>
-              <w:t xml:space="preserve"> visual behavioral experiment </w:t>
-            </w:r>
-            <w:r>
-              <w:rPr>
-                <w:iCs/>
-              </w:rPr>
-              <w:t xml:space="preserve">in </w:t>
-            </w:r>
-            <w:r>
-              <w:rPr>
-                <w:iCs/>
-              </w:rPr>
-              <w:t xml:space="preserve">the browser using JsPsych that was </w:t>
-            </w:r>
-            <w:r>
-              <w:rPr>
-                <w:iCs/>
-              </w:rPr>
-              <w:t xml:space="preserve">demonstrated </w:t>
-            </w:r>
-            <w:r>
-              <w:rPr>
-                <w:iCs/>
-              </w:rPr>
-              <w:t>in a 2018 international linguistics conference</w:t>
-            </w:r>
-            <w:r>
-              <w:rPr>
-                <w:iCs/>
-              </w:rPr>
-              <w:t xml:space="preserve">. </w:t>
-            </w:r>
-          </w:p>
-          <w:p>
-            <w:pPr>
-              <w:pStyle w:val="detailswbullets1"/>
-              <w:ind w:hanging="370"/>
-              <w:rPr>
-                <w:i/>
-              </w:rPr>
-            </w:pPr>
-            <w:r>
-              <w:rPr>
-                <w:iCs/>
-              </w:rPr>
-              <w:t xml:space="preserve">Coded </w:t>
-            </w:r>
-            <w:r>
-              <w:rPr>
-                <w:iCs/>
-              </w:rPr>
-              <w:t xml:space="preserve">several </w:t>
-            </w:r>
-            <w:r>
-              <w:rPr>
-                <w:iCs/>
-              </w:rPr>
-              <w:t>new</w:t>
-            </w:r>
-            <w:r>
-              <w:rPr>
-                <w:iCs/>
-              </w:rPr>
-              <w:t>,</w:t>
-            </w:r>
-            <w:r>
-              <w:rPr>
-                <w:iCs/>
-              </w:rPr>
-              <w:t xml:space="preserve"> </w:t>
-            </w:r>
-            <w:r>
-              <w:rPr>
-                <w:iCs/>
-              </w:rPr>
-              <w:t xml:space="preserve">custom </w:t>
-            </w:r>
-            <w:r>
-              <w:rPr>
-                <w:iCs/>
-              </w:rPr>
-              <w:t>plugin</w:t>
-            </w:r>
-            <w:r>
-              <w:rPr>
-                <w:iCs/>
-              </w:rPr>
-              <w:t>s</w:t>
-            </w:r>
-            <w:r>
-              <w:rPr>
-                <w:iCs/>
-              </w:rPr>
-              <w:t xml:space="preserve"> </w:t>
-            </w:r>
-            <w:r>
-              <w:rPr>
-                <w:iCs/>
-              </w:rPr>
-              <w:t xml:space="preserve">built specifically </w:t>
-            </w:r>
-            <w:r>
-              <w:rPr>
-                <w:iCs/>
-              </w:rPr>
-              <w:t>for the experiment</w:t>
-            </w:r>
-            <w:r>
-              <w:rPr>
-                <w:iCs/>
-              </w:rPr>
-              <w:t>, reducing data analysis time for other lab members.</w:t>
+              <w:t>Implemented Dijkstra’s algorithm using movies as edges and a movie’s release year as the weight.</w:t>
             </w:r>
           </w:p>
         </w:tc>
@@ -2268,7 +2215,6 @@
                 <w:ilvl w:val="0"/>
                 <w:numId w:val="0"/>
               </w:numPr>
-              <w:jc w:val="center"/>
               <w:rPr>
                 <w:b/>
                 <w:sz w:val="4"/>
@@ -2285,7 +2231,8 @@
               </w:numPr>
               <w:jc w:val="center"/>
               <w:rPr>
-                <w:iCs/>
+                <w:b/>
+                <w:szCs w:val="20"/>
               </w:rPr>
             </w:pPr>
             <w:r>
@@ -2293,6 +2240,283 @@
                 <w:b/>
                 <w:sz w:val="22"/>
                 <w:szCs w:val="22"/>
+              </w:rPr>
+              <w:t>LEADERSHIP</w:t>
+            </w:r>
+            <w:r>
+              <w:rPr>
+                <w:b/>
+                <w:sz w:val="22"/>
+                <w:szCs w:val="22"/>
+              </w:rPr>
+              <w:t xml:space="preserve"> EXPERIENCE</w:t>
+            </w:r>
+            <w:bookmarkStart w:id="0" w:name="_GoBack"/>
+            <w:bookmarkEnd w:id="0"/>
+          </w:p>
+        </w:tc>
+      </w:tr>
+      <w:tr>
+        <w:trPr>
+          <w:cantSplit/>
+          <w:trHeight w:val="80"/>
+          <w:jc w:val="center"/>
+        </w:trPr>
+        <w:tc>
+          <w:tcPr>
+            <w:tcW w:w="3750" w:type="pct"/>
+            <w:gridSpan w:val="3"/>
+            <w:tcBorders>
+              <w:top w:val="single" w:sz="4" w:space="0" w:color="auto"/>
+            </w:tcBorders>
+          </w:tcPr>
+          <w:p>
+            <w:pPr>
+              <w:pStyle w:val="detailswbullets1"/>
+              <w:numPr>
+                <w:ilvl w:val="0"/>
+                <w:numId w:val="0"/>
+              </w:numPr>
+              <w:rPr>
+                <w:b/>
+                <w:sz w:val="4"/>
+                <w:szCs w:val="4"/>
+              </w:rPr>
+            </w:pPr>
+          </w:p>
+          <w:p>
+            <w:pPr>
+              <w:pStyle w:val="detailswbullets1"/>
+              <w:numPr>
+                <w:ilvl w:val="0"/>
+                <w:numId w:val="0"/>
+              </w:numPr>
+              <w:rPr>
+                <w:b/>
+                <w:szCs w:val="20"/>
+              </w:rPr>
+            </w:pPr>
+            <w:r>
+              <w:rPr>
+                <w:b/>
+                <w:szCs w:val="20"/>
+              </w:rPr>
+              <w:t>Cognitive Science Student Association</w:t>
+            </w:r>
+          </w:p>
+        </w:tc>
+        <w:tc>
+          <w:tcPr>
+            <w:tcW w:w="1250" w:type="pct"/>
+            <w:gridSpan w:val="2"/>
+            <w:tcBorders>
+              <w:top w:val="single" w:sz="4" w:space="0" w:color="auto"/>
+            </w:tcBorders>
+          </w:tcPr>
+          <w:p>
+            <w:pPr>
+              <w:pStyle w:val="detailswbullets1"/>
+              <w:numPr>
+                <w:ilvl w:val="0"/>
+                <w:numId w:val="0"/>
+              </w:numPr>
+              <w:rPr>
+                <w:b/>
+                <w:sz w:val="4"/>
+                <w:szCs w:val="4"/>
+              </w:rPr>
+            </w:pPr>
+          </w:p>
+          <w:p>
+            <w:pPr>
+              <w:pStyle w:val="detailswbullets1"/>
+              <w:numPr>
+                <w:ilvl w:val="0"/>
+                <w:numId w:val="0"/>
+              </w:numPr>
+              <w:jc w:val="right"/>
+              <w:rPr>
+                <w:b/>
+                <w:szCs w:val="20"/>
+              </w:rPr>
+            </w:pPr>
+            <w:r>
+              <w:rPr>
+                <w:b/>
+                <w:szCs w:val="20"/>
+              </w:rPr>
+              <w:t>Sept. 2017 – Present</w:t>
+            </w:r>
+          </w:p>
+        </w:tc>
+      </w:tr>
+      <w:tr>
+        <w:trPr>
+          <w:cantSplit/>
+          <w:trHeight w:val="80"/>
+          <w:jc w:val="center"/>
+        </w:trPr>
+        <w:tc>
+          <w:tcPr>
+            <w:tcW w:w="5000" w:type="pct"/>
+            <w:gridSpan w:val="5"/>
+          </w:tcPr>
+          <w:p>
+            <w:pPr>
+              <w:pStyle w:val="detailswbullets1"/>
+              <w:ind w:hanging="370"/>
+              <w:rPr>
+                <w:i/>
+              </w:rPr>
+            </w:pPr>
+            <w:r>
+              <w:rPr>
+                <w:iCs/>
+              </w:rPr>
+              <w:t xml:space="preserve">Impacted over 600 undergraduate students by coordinating networking events and inviting </w:t>
+            </w:r>
+            <w:r>
+              <w:rPr>
+                <w:iCs/>
+              </w:rPr>
+              <w:t>well-known</w:t>
+            </w:r>
+            <w:r>
+              <w:rPr>
+                <w:iCs/>
+              </w:rPr>
+              <w:t xml:space="preserve"> businesses </w:t>
+            </w:r>
+            <w:r>
+              <w:rPr>
+                <w:iCs/>
+              </w:rPr>
+              <w:t xml:space="preserve">like </w:t>
+            </w:r>
+            <w:r>
+              <w:rPr>
+                <w:iCs/>
+              </w:rPr>
+              <w:t>Apple and IBM.</w:t>
+            </w:r>
+            <w:r>
+              <w:rPr>
+                <w:iCs/>
+              </w:rPr>
+              <w:t xml:space="preserve"> </w:t>
+            </w:r>
+          </w:p>
+          <w:p>
+            <w:pPr>
+              <w:pStyle w:val="detailswbullets1"/>
+              <w:ind w:hanging="370"/>
+              <w:rPr>
+                <w:i/>
+              </w:rPr>
+            </w:pPr>
+            <w:r>
+              <w:rPr>
+                <w:iCs/>
+              </w:rPr>
+              <w:t>Planning for 14</w:t>
+            </w:r>
+            <w:r>
+              <w:rPr>
+                <w:iCs/>
+                <w:vertAlign w:val="superscript"/>
+              </w:rPr>
+              <w:t>th</w:t>
+            </w:r>
+            <w:r>
+              <w:rPr>
+                <w:iCs/>
+              </w:rPr>
+              <w:t xml:space="preserve"> annual conference by coordinating with renowned and successful individuals across the United States, including </w:t>
+            </w:r>
+            <w:r>
+              <w:rPr>
+                <w:iCs/>
+              </w:rPr>
+              <w:t xml:space="preserve">the </w:t>
+            </w:r>
+            <w:r>
+              <w:rPr>
+                <w:iCs/>
+              </w:rPr>
+              <w:t xml:space="preserve">IBM AI Practice Lead and </w:t>
+            </w:r>
+            <w:r>
+              <w:rPr>
+                <w:iCs/>
+              </w:rPr>
+              <w:t xml:space="preserve">the </w:t>
+            </w:r>
+            <w:r>
+              <w:rPr>
+                <w:iCs/>
+              </w:rPr>
+              <w:t xml:space="preserve">Apple AI Research Director. </w:t>
+            </w:r>
+          </w:p>
+        </w:tc>
+      </w:tr>
+      <w:tr>
+        <w:trPr>
+          <w:cantSplit/>
+          <w:trHeight w:val="80"/>
+          <w:jc w:val="center"/>
+        </w:trPr>
+        <w:tc>
+          <w:tcPr>
+            <w:tcW w:w="5000" w:type="pct"/>
+            <w:gridSpan w:val="5"/>
+            <w:tcBorders>
+              <w:bottom w:val="single" w:sz="4" w:space="0" w:color="auto"/>
+            </w:tcBorders>
+          </w:tcPr>
+          <w:p>
+            <w:pPr>
+              <w:pStyle w:val="detailswbullets1"/>
+              <w:numPr>
+                <w:ilvl w:val="0"/>
+                <w:numId w:val="0"/>
+              </w:numPr>
+              <w:tabs>
+                <w:tab w:val="num" w:pos="360"/>
+              </w:tabs>
+              <w:ind w:left="360" w:hanging="370"/>
+              <w:rPr>
+                <w:iCs/>
+                <w:sz w:val="4"/>
+                <w:szCs w:val="8"/>
+              </w:rPr>
+            </w:pPr>
+          </w:p>
+          <w:p>
+            <w:pPr>
+              <w:pStyle w:val="detailswbullets1"/>
+              <w:numPr>
+                <w:ilvl w:val="0"/>
+                <w:numId w:val="0"/>
+              </w:numPr>
+              <w:tabs>
+                <w:tab w:val="num" w:pos="360"/>
+              </w:tabs>
+              <w:ind w:left="360" w:hanging="370"/>
+              <w:jc w:val="center"/>
+              <w:rPr>
+                <w:b/>
+                <w:bCs/>
+                <w:iCs/>
+              </w:rPr>
+            </w:pPr>
+            <w:r>
+              <w:rPr>
+                <w:b/>
+                <w:bCs/>
+                <w:iCs/>
+                <w:sz w:val="22"/>
+                <w:szCs w:val="28"/>
               </w:rPr>
               <w:t>SKILLS</w:t>
             </w:r>
@@ -2320,10 +2544,13 @@
                 <w:ilvl w:val="0"/>
                 <w:numId w:val="0"/>
               </w:numPr>
-              <w:rPr>
-                <w:b/>
+              <w:tabs>
+                <w:tab w:val="num" w:pos="360"/>
+              </w:tabs>
+              <w:rPr>
+                <w:iCs/>
                 <w:sz w:val="4"/>
-                <w:szCs w:val="4"/>
+                <w:szCs w:val="8"/>
               </w:rPr>
             </w:pPr>
           </w:p>
@@ -2334,24 +2561,26 @@
                 <w:ilvl w:val="0"/>
                 <w:numId w:val="0"/>
               </w:numPr>
-              <w:rPr>
+              <w:tabs>
+                <w:tab w:val="num" w:pos="360"/>
+              </w:tabs>
+              <w:rPr>
+                <w:iCs/>
+              </w:rPr>
+            </w:pPr>
+            <w:r>
+              <w:rPr>
+                <w:b/>
                 <w:bCs/>
-                <w:szCs w:val="20"/>
-              </w:rPr>
-            </w:pPr>
-            <w:r>
-              <w:rPr>
-                <w:b/>
-                <w:szCs w:val="20"/>
-              </w:rPr>
-              <w:t xml:space="preserve">Technical: </w:t>
-            </w:r>
-            <w:r>
-              <w:rPr>
-                <w:bCs/>
-                <w:szCs w:val="20"/>
-              </w:rPr>
-              <w:t>Java, Python, PostGreSQL, HTML/CSS/ JavaScript, R, C/ C++, Android, Jupyter Notebook, Git</w:t>
+                <w:iCs/>
+              </w:rPr>
+              <w:t>Languages:</w:t>
+            </w:r>
+            <w:r>
+              <w:rPr>
+                <w:iCs/>
+              </w:rPr>
+              <w:t xml:space="preserve"> Python, PostGreSQL, C/C++, Java, R, HTML/CSS/JavaScript</w:t>
             </w:r>
           </w:p>
         </w:tc>
@@ -2374,10 +2603,14 @@
                 <w:ilvl w:val="0"/>
                 <w:numId w:val="0"/>
               </w:numPr>
-              <w:rPr>
-                <w:b/>
+              <w:tabs>
+                <w:tab w:val="num" w:pos="360"/>
+              </w:tabs>
+              <w:ind w:left="360" w:hanging="370"/>
+              <w:rPr>
+                <w:iCs/>
                 <w:sz w:val="4"/>
-                <w:szCs w:val="4"/>
+                <w:szCs w:val="8"/>
               </w:rPr>
             </w:pPr>
           </w:p>
@@ -2388,24 +2621,88 @@
                 <w:ilvl w:val="0"/>
                 <w:numId w:val="0"/>
               </w:numPr>
-              <w:rPr>
-                <w:b/>
-                <w:szCs w:val="20"/>
-              </w:rPr>
-            </w:pPr>
-            <w:r>
-              <w:rPr>
-                <w:b/>
-                <w:szCs w:val="20"/>
-              </w:rPr>
-              <w:t xml:space="preserve">Non-Technical: </w:t>
-            </w:r>
-            <w:r>
-              <w:rPr>
+              <w:tabs>
+                <w:tab w:val="num" w:pos="360"/>
+              </w:tabs>
+              <w:ind w:left="360" w:hanging="370"/>
+              <w:rPr>
+                <w:iCs/>
+              </w:rPr>
+            </w:pPr>
+            <w:r>
+              <w:rPr>
+                <w:b/>
                 <w:bCs/>
-                <w:szCs w:val="20"/>
-              </w:rPr>
-              <w:t>Tutoring, Cooperative, Fast-Learner, Communicative</w:t>
+                <w:iCs/>
+              </w:rPr>
+              <w:t>Frameworks and Libraries:</w:t>
+            </w:r>
+            <w:r>
+              <w:rPr>
+                <w:iCs/>
+              </w:rPr>
+              <w:t xml:space="preserve"> Pandas, sklearn, matplotlib, seaborn, JsPsych, scipy, numpy </w:t>
+            </w:r>
+          </w:p>
+        </w:tc>
+      </w:tr>
+      <w:tr>
+        <w:trPr>
+          <w:cantSplit/>
+          <w:trHeight w:val="80"/>
+          <w:jc w:val="center"/>
+        </w:trPr>
+        <w:tc>
+          <w:tcPr>
+            <w:tcW w:w="5000" w:type="pct"/>
+            <w:gridSpan w:val="5"/>
+          </w:tcPr>
+          <w:p>
+            <w:pPr>
+              <w:pStyle w:val="detailswbullets1"/>
+              <w:numPr>
+                <w:ilvl w:val="0"/>
+                <w:numId w:val="0"/>
+              </w:numPr>
+              <w:tabs>
+                <w:tab w:val="num" w:pos="360"/>
+              </w:tabs>
+              <w:ind w:left="360" w:hanging="370"/>
+              <w:rPr>
+                <w:iCs/>
+                <w:sz w:val="4"/>
+                <w:szCs w:val="8"/>
+              </w:rPr>
+            </w:pPr>
+          </w:p>
+          <w:p>
+            <w:pPr>
+              <w:pStyle w:val="detailswbullets1"/>
+              <w:numPr>
+                <w:ilvl w:val="0"/>
+                <w:numId w:val="0"/>
+              </w:numPr>
+              <w:tabs>
+                <w:tab w:val="num" w:pos="360"/>
+              </w:tabs>
+              <w:ind w:left="360" w:hanging="370"/>
+              <w:rPr>
+                <w:iCs/>
+              </w:rPr>
+            </w:pPr>
+            <w:r>
+              <w:rPr>
+                <w:b/>
+                <w:bCs/>
+                <w:iCs/>
+              </w:rPr>
+              <w:t>Software:</w:t>
+            </w:r>
+            <w:r>
+              <w:rPr>
+                <w:iCs/>
+              </w:rPr>
+              <w:t xml:space="preserve"> Jupyter Notebook, Git, Android Studio, AWS, Visual Studio </w:t>
             </w:r>
           </w:p>
         </w:tc>
@@ -2593,6 +2890,232 @@
     </w:lvl>
   </w:abstractNum>
   <w:abstractNum w:abstractNumId="2" w15:restartNumberingAfterBreak="0">
+    <w:nsid w:val="08A01BF3"/>
+    <w:multiLevelType w:val="hybridMultilevel"/>
+    <w:tmpl w:val="BFE43318"/>
+    <w:lvl w:ilvl="0" w:tplc="04090001">
+      <w:start w:val="1"/>
+      <w:numFmt w:val="bullet"/>
+      <w:lvlText w:val=""/>
+      <w:lvlJc w:val="left"/>
+      <w:pPr>
+        <w:ind w:left="720" w:hanging="360"/>
+      </w:pPr>
+      <w:rPr>
+        <w:rFonts w:ascii="Symbol" w:hAnsi="Symbol" w:hint="default"/>
+      </w:rPr>
+    </w:lvl>
+    <w:lvl w:ilvl="1" w:tplc="04090003" w:tentative="1">
+      <w:start w:val="1"/>
+      <w:numFmt w:val="bullet"/>
+      <w:lvlText w:val="o"/>
+      <w:lvlJc w:val="left"/>
+      <w:pPr>
+        <w:ind w:left="1440" w:hanging="360"/>
+      </w:pPr>
+      <w:rPr>
+        <w:rFonts w:ascii="Courier New" w:hAnsi="Courier New" w:cs="Courier New" w:hint="default"/>
+      </w:rPr>
+    </w:lvl>
+    <w:lvl w:ilvl="2" w:tplc="04090005" w:tentative="1">
+      <w:start w:val="1"/>
+      <w:numFmt w:val="bullet"/>
+      <w:lvlText w:val=""/>
+      <w:lvlJc w:val="left"/>
+      <w:pPr>
+        <w:ind w:left="2160" w:hanging="360"/>
+      </w:pPr>
+      <w:rPr>
+        <w:rFonts w:ascii="Wingdings" w:hAnsi="Wingdings" w:hint="default"/>
+      </w:rPr>
+    </w:lvl>
+    <w:lvl w:ilvl="3" w:tplc="04090001" w:tentative="1">
+      <w:start w:val="1"/>
+      <w:numFmt w:val="bullet"/>
+      <w:lvlText w:val=""/>
+      <w:lvlJc w:val="left"/>
+      <w:pPr>
+        <w:ind w:left="2880" w:hanging="360"/>
+      </w:pPr>
+      <w:rPr>
+        <w:rFonts w:ascii="Symbol" w:hAnsi="Symbol" w:hint="default"/>
+      </w:rPr>
+    </w:lvl>
+    <w:lvl w:ilvl="4" w:tplc="04090003" w:tentative="1">
+      <w:start w:val="1"/>
+      <w:numFmt w:val="bullet"/>
+      <w:lvlText w:val="o"/>
+      <w:lvlJc w:val="left"/>
+      <w:pPr>
+        <w:ind w:left="3600" w:hanging="360"/>
+      </w:pPr>
+      <w:rPr>
+        <w:rFonts w:ascii="Courier New" w:hAnsi="Courier New" w:cs="Courier New" w:hint="default"/>
+      </w:rPr>
+    </w:lvl>
+    <w:lvl w:ilvl="5" w:tplc="04090005" w:tentative="1">
+      <w:start w:val="1"/>
+      <w:numFmt w:val="bullet"/>
+      <w:lvlText w:val=""/>
+      <w:lvlJc w:val="left"/>
+      <w:pPr>
+        <w:ind w:left="4320" w:hanging="360"/>
+      </w:pPr>
+      <w:rPr>
+        <w:rFonts w:ascii="Wingdings" w:hAnsi="Wingdings" w:hint="default"/>
+      </w:rPr>
+    </w:lvl>
+    <w:lvl w:ilvl="6" w:tplc="04090001" w:tentative="1">
+      <w:start w:val="1"/>
+      <w:numFmt w:val="bullet"/>
+      <w:lvlText w:val=""/>
+      <w:lvlJc w:val="left"/>
+      <w:pPr>
+        <w:ind w:left="5040" w:hanging="360"/>
+      </w:pPr>
+      <w:rPr>
+        <w:rFonts w:ascii="Symbol" w:hAnsi="Symbol" w:hint="default"/>
+      </w:rPr>
+    </w:lvl>
+    <w:lvl w:ilvl="7" w:tplc="04090003" w:tentative="1">
+      <w:start w:val="1"/>
+      <w:numFmt w:val="bullet"/>
+      <w:lvlText w:val="o"/>
+      <w:lvlJc w:val="left"/>
+      <w:pPr>
+        <w:ind w:left="5760" w:hanging="360"/>
+      </w:pPr>
+      <w:rPr>
+        <w:rFonts w:ascii="Courier New" w:hAnsi="Courier New" w:cs="Courier New" w:hint="default"/>
+      </w:rPr>
+    </w:lvl>
+    <w:lvl w:ilvl="8" w:tplc="04090005" w:tentative="1">
+      <w:start w:val="1"/>
+      <w:numFmt w:val="bullet"/>
+      <w:lvlText w:val=""/>
+      <w:lvlJc w:val="left"/>
+      <w:pPr>
+        <w:ind w:left="6480" w:hanging="360"/>
+      </w:pPr>
+      <w:rPr>
+        <w:rFonts w:ascii="Wingdings" w:hAnsi="Wingdings" w:hint="default"/>
+      </w:rPr>
+    </w:lvl>
+  </w:abstractNum>
+  <w:abstractNum w:abstractNumId="3" w15:restartNumberingAfterBreak="0">
+    <w:nsid w:val="0A784608"/>
+    <w:multiLevelType w:val="hybridMultilevel"/>
+    <w:tmpl w:val="A21C8970"/>
+    <w:lvl w:ilvl="0" w:tplc="04090001">
+      <w:start w:val="1"/>
+      <w:numFmt w:val="bullet"/>
+      <w:lvlText w:val=""/>
+      <w:lvlJc w:val="left"/>
+      <w:pPr>
+        <w:ind w:left="720" w:hanging="360"/>
+      </w:pPr>
+      <w:rPr>
+        <w:rFonts w:ascii="Symbol" w:hAnsi="Symbol" w:hint="default"/>
+      </w:rPr>
+    </w:lvl>
+    <w:lvl w:ilvl="1" w:tplc="04090003" w:tentative="1">
+      <w:start w:val="1"/>
+      <w:numFmt w:val="bullet"/>
+      <w:lvlText w:val="o"/>
+      <w:lvlJc w:val="left"/>
+      <w:pPr>
+        <w:ind w:left="1440" w:hanging="360"/>
+      </w:pPr>
+      <w:rPr>
+        <w:rFonts w:ascii="Courier New" w:hAnsi="Courier New" w:cs="Courier New" w:hint="default"/>
+      </w:rPr>
+    </w:lvl>
+    <w:lvl w:ilvl="2" w:tplc="04090005" w:tentative="1">
+      <w:start w:val="1"/>
+      <w:numFmt w:val="bullet"/>
+      <w:lvlText w:val=""/>
+      <w:lvlJc w:val="left"/>
+      <w:pPr>
+        <w:ind w:left="2160" w:hanging="360"/>
+      </w:pPr>
+      <w:rPr>
+        <w:rFonts w:ascii="Wingdings" w:hAnsi="Wingdings" w:hint="default"/>
+      </w:rPr>
+    </w:lvl>
+    <w:lvl w:ilvl="3" w:tplc="04090001" w:tentative="1">
+      <w:start w:val="1"/>
+      <w:numFmt w:val="bullet"/>
+      <w:lvlText w:val=""/>
+      <w:lvlJc w:val="left"/>
+      <w:pPr>
+        <w:ind w:left="2880" w:hanging="360"/>
+      </w:pPr>
+      <w:rPr>
+        <w:rFonts w:ascii="Symbol" w:hAnsi="Symbol" w:hint="default"/>
+      </w:rPr>
+    </w:lvl>
+    <w:lvl w:ilvl="4" w:tplc="04090003" w:tentative="1">
+      <w:start w:val="1"/>
+      <w:numFmt w:val="bullet"/>
+      <w:lvlText w:val="o"/>
+      <w:lvlJc w:val="left"/>
+      <w:pPr>
+        <w:ind w:left="3600" w:hanging="360"/>
+      </w:pPr>
+      <w:rPr>
+        <w:rFonts w:ascii="Courier New" w:hAnsi="Courier New" w:cs="Courier New" w:hint="default"/>
+      </w:rPr>
+    </w:lvl>
+    <w:lvl w:ilvl="5" w:tplc="04090005" w:tentative="1">
+      <w:start w:val="1"/>
+      <w:numFmt w:val="bullet"/>
+      <w:lvlText w:val=""/>
+      <w:lvlJc w:val="left"/>
+      <w:pPr>
+        <w:ind w:left="4320" w:hanging="360"/>
+      </w:pPr>
+      <w:rPr>
+        <w:rFonts w:ascii="Wingdings" w:hAnsi="Wingdings" w:hint="default"/>
+      </w:rPr>
+    </w:lvl>
+    <w:lvl w:ilvl="6" w:tplc="04090001" w:tentative="1">
+      <w:start w:val="1"/>
+      <w:numFmt w:val="bullet"/>
+      <w:lvlText w:val=""/>
+      <w:lvlJc w:val="left"/>
+      <w:pPr>
+        <w:ind w:left="5040" w:hanging="360"/>
+      </w:pPr>
+      <w:rPr>
+        <w:rFonts w:ascii="Symbol" w:hAnsi="Symbol" w:hint="default"/>
+      </w:rPr>
+    </w:lvl>
+    <w:lvl w:ilvl="7" w:tplc="04090003" w:tentative="1">
+      <w:start w:val="1"/>
+      <w:numFmt w:val="bullet"/>
+      <w:lvlText w:val="o"/>
+      <w:lvlJc w:val="left"/>
+      <w:pPr>
+        <w:ind w:left="5760" w:hanging="360"/>
+      </w:pPr>
+      <w:rPr>
+        <w:rFonts w:ascii="Courier New" w:hAnsi="Courier New" w:cs="Courier New" w:hint="default"/>
+      </w:rPr>
+    </w:lvl>
+    <w:lvl w:ilvl="8" w:tplc="04090005" w:tentative="1">
+      <w:start w:val="1"/>
+      <w:numFmt w:val="bullet"/>
+      <w:lvlText w:val=""/>
+      <w:lvlJc w:val="left"/>
+      <w:pPr>
+        <w:ind w:left="6480" w:hanging="360"/>
+      </w:pPr>
+      <w:rPr>
+        <w:rFonts w:ascii="Wingdings" w:hAnsi="Wingdings" w:hint="default"/>
+      </w:rPr>
+    </w:lvl>
+  </w:abstractNum>
+  <w:abstractNum w:abstractNumId="4" w15:restartNumberingAfterBreak="0">
     <w:nsid w:val="1FE67985"/>
     <w:multiLevelType w:val="hybridMultilevel"/>
     <w:tmpl w:val="7866662C"/>
@@ -2705,7 +3228,7 @@
       </w:rPr>
     </w:lvl>
   </w:abstractNum>
-  <w:abstractNum w:abstractNumId="3" w15:restartNumberingAfterBreak="0">
+  <w:abstractNum w:abstractNumId="5" w15:restartNumberingAfterBreak="0">
     <w:nsid w:val="329237D8"/>
     <w:multiLevelType w:val="multilevel"/>
     <w:tmpl w:val="868C2914"/>
@@ -2845,7 +3368,120 @@
       </w:rPr>
     </w:lvl>
   </w:abstractNum>
-  <w:abstractNum w:abstractNumId="4" w15:restartNumberingAfterBreak="0">
+  <w:abstractNum w:abstractNumId="6" w15:restartNumberingAfterBreak="0">
+    <w:nsid w:val="395F3D76"/>
+    <w:multiLevelType w:val="hybridMultilevel"/>
+    <w:tmpl w:val="2B20B756"/>
+    <w:lvl w:ilvl="0" w:tplc="04090001">
+      <w:start w:val="1"/>
+      <w:numFmt w:val="bullet"/>
+      <w:lvlText w:val=""/>
+      <w:lvlJc w:val="left"/>
+      <w:pPr>
+        <w:ind w:left="835" w:hanging="360"/>
+      </w:pPr>
+      <w:rPr>
+        <w:rFonts w:ascii="Symbol" w:hAnsi="Symbol" w:hint="default"/>
+      </w:rPr>
+    </w:lvl>
+    <w:lvl w:ilvl="1" w:tplc="04090003" w:tentative="1">
+      <w:start w:val="1"/>
+      <w:numFmt w:val="bullet"/>
+      <w:lvlText w:val="o"/>
+      <w:lvlJc w:val="left"/>
+      <w:pPr>
+        <w:ind w:left="1555" w:hanging="360"/>
+      </w:pPr>
+      <w:rPr>
+        <w:rFonts w:ascii="Courier New" w:hAnsi="Courier New" w:cs="Courier New" w:hint="default"/>
+      </w:rPr>
+    </w:lvl>
+    <w:lvl w:ilvl="2" w:tplc="04090005" w:tentative="1">
+      <w:start w:val="1"/>
+      <w:numFmt w:val="bullet"/>
+      <w:lvlText w:val=""/>
+      <w:lvlJc w:val="left"/>
+      <w:pPr>
+        <w:ind w:left="2275" w:hanging="360"/>
+      </w:pPr>
+      <w:rPr>
+        <w:rFonts w:ascii="Wingdings" w:hAnsi="Wingdings" w:hint="default"/>
+      </w:rPr>
+    </w:lvl>
+    <w:lvl w:ilvl="3" w:tplc="04090001" w:tentative="1">
+      <w:start w:val="1"/>
+      <w:numFmt w:val="bullet"/>
+      <w:lvlText w:val=""/>
+      <w:lvlJc w:val="left"/>
+      <w:pPr>
+        <w:ind w:left="2995" w:hanging="360"/>
+      </w:pPr>
+      <w:rPr>
+        <w:rFonts w:ascii="Symbol" w:hAnsi="Symbol" w:hint="default"/>
+      </w:rPr>
+    </w:lvl>
+    <w:lvl w:ilvl="4" w:tplc="04090003" w:tentative="1">
+      <w:start w:val="1"/>
+      <w:numFmt w:val="bullet"/>
+      <w:lvlText w:val="o"/>
+      <w:lvlJc w:val="left"/>
+      <w:pPr>
+        <w:ind w:left="3715" w:hanging="360"/>
+      </w:pPr>
+      <w:rPr>
+        <w:rFonts w:ascii="Courier New" w:hAnsi="Courier New" w:cs="Courier New" w:hint="default"/>
+      </w:rPr>
+    </w:lvl>
+    <w:lvl w:ilvl="5" w:tplc="04090005" w:tentative="1">
+      <w:start w:val="1"/>
+      <w:numFmt w:val="bullet"/>
+      <w:lvlText w:val=""/>
+      <w:lvlJc w:val="left"/>
+      <w:pPr>
+        <w:ind w:left="4435" w:hanging="360"/>
+      </w:pPr>
+      <w:rPr>
+        <w:rFonts w:ascii="Wingdings" w:hAnsi="Wingdings" w:hint="default"/>
+      </w:rPr>
+    </w:lvl>
+    <w:lvl w:ilvl="6" w:tplc="04090001" w:tentative="1">
+      <w:start w:val="1"/>
+      <w:numFmt w:val="bullet"/>
+      <w:lvlText w:val=""/>
+      <w:lvlJc w:val="left"/>
+      <w:pPr>
+        <w:ind w:left="5155" w:hanging="360"/>
+      </w:pPr>
+      <w:rPr>
+        <w:rFonts w:ascii="Symbol" w:hAnsi="Symbol" w:hint="default"/>
+      </w:rPr>
+    </w:lvl>
+    <w:lvl w:ilvl="7" w:tplc="04090003" w:tentative="1">
+      <w:start w:val="1"/>
+      <w:numFmt w:val="bullet"/>
+      <w:lvlText w:val="o"/>
+      <w:lvlJc w:val="left"/>
+      <w:pPr>
+        <w:ind w:left="5875" w:hanging="360"/>
+      </w:pPr>
+      <w:rPr>
+        <w:rFonts w:ascii="Courier New" w:hAnsi="Courier New" w:cs="Courier New" w:hint="default"/>
+      </w:rPr>
+    </w:lvl>
+    <w:lvl w:ilvl="8" w:tplc="04090005" w:tentative="1">
+      <w:start w:val="1"/>
+      <w:numFmt w:val="bullet"/>
+      <w:lvlText w:val=""/>
+      <w:lvlJc w:val="left"/>
+      <w:pPr>
+        <w:ind w:left="6595" w:hanging="360"/>
+      </w:pPr>
+      <w:rPr>
+        <w:rFonts w:ascii="Wingdings" w:hAnsi="Wingdings" w:hint="default"/>
+      </w:rPr>
+    </w:lvl>
+  </w:abstractNum>
+  <w:abstractNum w:abstractNumId="7" w15:restartNumberingAfterBreak="0">
     <w:nsid w:val="4C366BB1"/>
     <w:multiLevelType w:val="hybridMultilevel"/>
     <w:tmpl w:val="989896E0"/>
@@ -2986,7 +3622,7 @@
       </w:rPr>
     </w:lvl>
   </w:abstractNum>
-  <w:abstractNum w:abstractNumId="5" w15:restartNumberingAfterBreak="0">
+  <w:abstractNum w:abstractNumId="8" w15:restartNumberingAfterBreak="0">
     <w:nsid w:val="4E600E24"/>
     <w:multiLevelType w:val="multilevel"/>
     <w:tmpl w:val="989896E0"/>
@@ -3126,7 +3762,7 @@
       </w:rPr>
     </w:lvl>
   </w:abstractNum>
-  <w:abstractNum w:abstractNumId="6" w15:restartNumberingAfterBreak="0">
+  <w:abstractNum w:abstractNumId="9" w15:restartNumberingAfterBreak="0">
     <w:nsid w:val="50F8005D"/>
     <w:multiLevelType w:val="multilevel"/>
     <w:tmpl w:val="03F4DF28"/>
@@ -3266,7 +3902,7 @@
       </w:rPr>
     </w:lvl>
   </w:abstractNum>
-  <w:abstractNum w:abstractNumId="7" w15:restartNumberingAfterBreak="0">
+  <w:abstractNum w:abstractNumId="10" w15:restartNumberingAfterBreak="0">
     <w:nsid w:val="5AF6641A"/>
     <w:multiLevelType w:val="hybridMultilevel"/>
     <w:tmpl w:val="13E81EF2"/>
@@ -3407,7 +4043,120 @@
       </w:rPr>
     </w:lvl>
   </w:abstractNum>
-  <w:abstractNum w:abstractNumId="8" w15:restartNumberingAfterBreak="0">
+  <w:abstractNum w:abstractNumId="11" w15:restartNumberingAfterBreak="0">
+    <w:nsid w:val="6556663C"/>
+    <w:multiLevelType w:val="hybridMultilevel"/>
+    <w:tmpl w:val="A612A02C"/>
+    <w:lvl w:ilvl="0" w:tplc="04090001">
+      <w:start w:val="1"/>
+      <w:numFmt w:val="bullet"/>
+      <w:lvlText w:val=""/>
+      <w:lvlJc w:val="left"/>
+      <w:pPr>
+        <w:ind w:left="720" w:hanging="360"/>
+      </w:pPr>
+      <w:rPr>
+        <w:rFonts w:ascii="Symbol" w:hAnsi="Symbol" w:hint="default"/>
+      </w:rPr>
+    </w:lvl>
+    <w:lvl w:ilvl="1" w:tplc="04090003" w:tentative="1">
+      <w:start w:val="1"/>
+      <w:numFmt w:val="bullet"/>
+      <w:lvlText w:val="o"/>
+      <w:lvlJc w:val="left"/>
+      <w:pPr>
+        <w:ind w:left="1440" w:hanging="360"/>
+      </w:pPr>
+      <w:rPr>
+        <w:rFonts w:ascii="Courier New" w:hAnsi="Courier New" w:cs="Courier New" w:hint="default"/>
+      </w:rPr>
+    </w:lvl>
+    <w:lvl w:ilvl="2" w:tplc="04090005" w:tentative="1">
+      <w:start w:val="1"/>
+      <w:numFmt w:val="bullet"/>
+      <w:lvlText w:val=""/>
+      <w:lvlJc w:val="left"/>
+      <w:pPr>
+        <w:ind w:left="2160" w:hanging="360"/>
+      </w:pPr>
+      <w:rPr>
+        <w:rFonts w:ascii="Wingdings" w:hAnsi="Wingdings" w:hint="default"/>
+      </w:rPr>
+    </w:lvl>
+    <w:lvl w:ilvl="3" w:tplc="04090001" w:tentative="1">
+      <w:start w:val="1"/>
+      <w:numFmt w:val="bullet"/>
+      <w:lvlText w:val=""/>
+      <w:lvlJc w:val="left"/>
+      <w:pPr>
+        <w:ind w:left="2880" w:hanging="360"/>
+      </w:pPr>
+      <w:rPr>
+        <w:rFonts w:ascii="Symbol" w:hAnsi="Symbol" w:hint="default"/>
+      </w:rPr>
+    </w:lvl>
+    <w:lvl w:ilvl="4" w:tplc="04090003" w:tentative="1">
+      <w:start w:val="1"/>
+      <w:numFmt w:val="bullet"/>
+      <w:lvlText w:val="o"/>
+      <w:lvlJc w:val="left"/>
+      <w:pPr>
+        <w:ind w:left="3600" w:hanging="360"/>
+      </w:pPr>
+      <w:rPr>
+        <w:rFonts w:ascii="Courier New" w:hAnsi="Courier New" w:cs="Courier New" w:hint="default"/>
+      </w:rPr>
+    </w:lvl>
+    <w:lvl w:ilvl="5" w:tplc="04090005" w:tentative="1">
+      <w:start w:val="1"/>
+      <w:numFmt w:val="bullet"/>
+      <w:lvlText w:val=""/>
+      <w:lvlJc w:val="left"/>
+      <w:pPr>
+        <w:ind w:left="4320" w:hanging="360"/>
+      </w:pPr>
+      <w:rPr>
+        <w:rFonts w:ascii="Wingdings" w:hAnsi="Wingdings" w:hint="default"/>
+      </w:rPr>
+    </w:lvl>
+    <w:lvl w:ilvl="6" w:tplc="04090001" w:tentative="1">
+      <w:start w:val="1"/>
+      <w:numFmt w:val="bullet"/>
+      <w:lvlText w:val=""/>
+      <w:lvlJc w:val="left"/>
+      <w:pPr>
+        <w:ind w:left="5040" w:hanging="360"/>
+      </w:pPr>
+      <w:rPr>
+        <w:rFonts w:ascii="Symbol" w:hAnsi="Symbol" w:hint="default"/>
+      </w:rPr>
+    </w:lvl>
+    <w:lvl w:ilvl="7" w:tplc="04090003" w:tentative="1">
+      <w:start w:val="1"/>
+      <w:numFmt w:val="bullet"/>
+      <w:lvlText w:val="o"/>
+      <w:lvlJc w:val="left"/>
+      <w:pPr>
+        <w:ind w:left="5760" w:hanging="360"/>
+      </w:pPr>
+      <w:rPr>
+        <w:rFonts w:ascii="Courier New" w:hAnsi="Courier New" w:cs="Courier New" w:hint="default"/>
+      </w:rPr>
+    </w:lvl>
+    <w:lvl w:ilvl="8" w:tplc="04090005" w:tentative="1">
+      <w:start w:val="1"/>
+      <w:numFmt w:val="bullet"/>
+      <w:lvlText w:val=""/>
+      <w:lvlJc w:val="left"/>
+      <w:pPr>
+        <w:ind w:left="6480" w:hanging="360"/>
+      </w:pPr>
+      <w:rPr>
+        <w:rFonts w:ascii="Wingdings" w:hAnsi="Wingdings" w:hint="default"/>
+      </w:rPr>
+    </w:lvl>
+  </w:abstractNum>
+  <w:abstractNum w:abstractNumId="12" w15:restartNumberingAfterBreak="0">
     <w:nsid w:val="66B04657"/>
     <w:multiLevelType w:val="hybridMultilevel"/>
     <w:tmpl w:val="5DB09796"/>
@@ -3520,7 +4269,7 @@
       </w:rPr>
     </w:lvl>
   </w:abstractNum>
-  <w:abstractNum w:abstractNumId="9" w15:restartNumberingAfterBreak="0">
+  <w:abstractNum w:abstractNumId="13" w15:restartNumberingAfterBreak="0">
     <w:nsid w:val="67870622"/>
     <w:multiLevelType w:val="hybridMultilevel"/>
     <w:tmpl w:val="58D8D3AA"/>
@@ -3633,7 +4382,120 @@
       </w:rPr>
     </w:lvl>
   </w:abstractNum>
-  <w:abstractNum w:abstractNumId="10" w15:restartNumberingAfterBreak="0">
+  <w:abstractNum w:abstractNumId="14" w15:restartNumberingAfterBreak="0">
+    <w:nsid w:val="736D6EAF"/>
+    <w:multiLevelType w:val="hybridMultilevel"/>
+    <w:tmpl w:val="0FB0473E"/>
+    <w:lvl w:ilvl="0" w:tplc="04090001">
+      <w:start w:val="1"/>
+      <w:numFmt w:val="bullet"/>
+      <w:lvlText w:val=""/>
+      <w:lvlJc w:val="left"/>
+      <w:pPr>
+        <w:ind w:left="720" w:hanging="360"/>
+      </w:pPr>
+      <w:rPr>
+        <w:rFonts w:ascii="Symbol" w:hAnsi="Symbol" w:hint="default"/>
+      </w:rPr>
+    </w:lvl>
+    <w:lvl w:ilvl="1" w:tplc="04090003" w:tentative="1">
+      <w:start w:val="1"/>
+      <w:numFmt w:val="bullet"/>
+      <w:lvlText w:val="o"/>
+      <w:lvlJc w:val="left"/>
+      <w:pPr>
+        <w:ind w:left="1440" w:hanging="360"/>
+      </w:pPr>
+      <w:rPr>
+        <w:rFonts w:ascii="Courier New" w:hAnsi="Courier New" w:cs="Courier New" w:hint="default"/>
+      </w:rPr>
+    </w:lvl>
+    <w:lvl w:ilvl="2" w:tplc="04090005" w:tentative="1">
+      <w:start w:val="1"/>
+      <w:numFmt w:val="bullet"/>
+      <w:lvlText w:val=""/>
+      <w:lvlJc w:val="left"/>
+      <w:pPr>
+        <w:ind w:left="2160" w:hanging="360"/>
+      </w:pPr>
+      <w:rPr>
+        <w:rFonts w:ascii="Wingdings" w:hAnsi="Wingdings" w:hint="default"/>
+      </w:rPr>
+    </w:lvl>
+    <w:lvl w:ilvl="3" w:tplc="04090001" w:tentative="1">
+      <w:start w:val="1"/>
+      <w:numFmt w:val="bullet"/>
+      <w:lvlText w:val=""/>
+      <w:lvlJc w:val="left"/>
+      <w:pPr>
+        <w:ind w:left="2880" w:hanging="360"/>
+      </w:pPr>
+      <w:rPr>
+        <w:rFonts w:ascii="Symbol" w:hAnsi="Symbol" w:hint="default"/>
+      </w:rPr>
+    </w:lvl>
+    <w:lvl w:ilvl="4" w:tplc="04090003" w:tentative="1">
+      <w:start w:val="1"/>
+      <w:numFmt w:val="bullet"/>
+      <w:lvlText w:val="o"/>
+      <w:lvlJc w:val="left"/>
+      <w:pPr>
+        <w:ind w:left="3600" w:hanging="360"/>
+      </w:pPr>
+      <w:rPr>
+        <w:rFonts w:ascii="Courier New" w:hAnsi="Courier New" w:cs="Courier New" w:hint="default"/>
+      </w:rPr>
+    </w:lvl>
+    <w:lvl w:ilvl="5" w:tplc="04090005" w:tentative="1">
+      <w:start w:val="1"/>
+      <w:numFmt w:val="bullet"/>
+      <w:lvlText w:val=""/>
+      <w:lvlJc w:val="left"/>
+      <w:pPr>
+        <w:ind w:left="4320" w:hanging="360"/>
+      </w:pPr>
+      <w:rPr>
+        <w:rFonts w:ascii="Wingdings" w:hAnsi="Wingdings" w:hint="default"/>
+      </w:rPr>
+    </w:lvl>
+    <w:lvl w:ilvl="6" w:tplc="04090001" w:tentative="1">
+      <w:start w:val="1"/>
+      <w:numFmt w:val="bullet"/>
+      <w:lvlText w:val=""/>
+      <w:lvlJc w:val="left"/>
+      <w:pPr>
+        <w:ind w:left="5040" w:hanging="360"/>
+      </w:pPr>
+      <w:rPr>
+        <w:rFonts w:ascii="Symbol" w:hAnsi="Symbol" w:hint="default"/>
+      </w:rPr>
+    </w:lvl>
+    <w:lvl w:ilvl="7" w:tplc="04090003" w:tentative="1">
+      <w:start w:val="1"/>
+      <w:numFmt w:val="bullet"/>
+      <w:lvlText w:val="o"/>
+      <w:lvlJc w:val="left"/>
+      <w:pPr>
+        <w:ind w:left="5760" w:hanging="360"/>
+      </w:pPr>
+      <w:rPr>
+        <w:rFonts w:ascii="Courier New" w:hAnsi="Courier New" w:cs="Courier New" w:hint="default"/>
+      </w:rPr>
+    </w:lvl>
+    <w:lvl w:ilvl="8" w:tplc="04090005" w:tentative="1">
+      <w:start w:val="1"/>
+      <w:numFmt w:val="bullet"/>
+      <w:lvlText w:val=""/>
+      <w:lvlJc w:val="left"/>
+      <w:pPr>
+        <w:ind w:left="6480" w:hanging="360"/>
+      </w:pPr>
+      <w:rPr>
+        <w:rFonts w:ascii="Wingdings" w:hAnsi="Wingdings" w:hint="default"/>
+      </w:rPr>
+    </w:lvl>
+  </w:abstractNum>
+  <w:abstractNum w:abstractNumId="15" w15:restartNumberingAfterBreak="0">
     <w:nsid w:val="73D21907"/>
     <w:multiLevelType w:val="hybridMultilevel"/>
     <w:tmpl w:val="A4F4B922"/>
@@ -3746,7 +4608,7 @@
       </w:rPr>
     </w:lvl>
   </w:abstractNum>
-  <w:abstractNum w:abstractNumId="11" w15:restartNumberingAfterBreak="0">
+  <w:abstractNum w:abstractNumId="16" w15:restartNumberingAfterBreak="0">
     <w:nsid w:val="78CF7AFA"/>
     <w:multiLevelType w:val="multilevel"/>
     <w:tmpl w:val="F8F67B54"/>
@@ -3886,7 +4748,7 @@
       </w:rPr>
     </w:lvl>
   </w:abstractNum>
-  <w:abstractNum w:abstractNumId="12" w15:restartNumberingAfterBreak="0">
+  <w:abstractNum w:abstractNumId="17" w15:restartNumberingAfterBreak="0">
     <w:nsid w:val="7F11038A"/>
     <w:multiLevelType w:val="hybridMultilevel"/>
     <w:tmpl w:val="26CA57CE"/>
@@ -4000,25 +4862,25 @@
     </w:lvl>
   </w:abstractNum>
   <w:num w:numId="1">
-    <w:abstractNumId w:val="4"/>
+    <w:abstractNumId w:val="7"/>
   </w:num>
   <w:num w:numId="2">
-    <w:abstractNumId w:val="4"/>
+    <w:abstractNumId w:val="7"/>
   </w:num>
   <w:num w:numId="3">
-    <w:abstractNumId w:val="6"/>
+    <w:abstractNumId w:val="9"/>
   </w:num>
   <w:num w:numId="4">
+    <w:abstractNumId w:val="10"/>
+  </w:num>
+  <w:num w:numId="5">
     <w:abstractNumId w:val="7"/>
   </w:num>
-  <w:num w:numId="5">
-    <w:abstractNumId w:val="4"/>
-  </w:num>
   <w:num w:numId="6">
-    <w:abstractNumId w:val="3"/>
+    <w:abstractNumId w:val="5"/>
   </w:num>
   <w:num w:numId="7">
-    <w:abstractNumId w:val="11"/>
+    <w:abstractNumId w:val="16"/>
   </w:num>
   <w:num w:numId="8">
     <w:abstractNumId w:val="0"/>
@@ -4039,25 +4901,40 @@
     </w:lvlOverride>
   </w:num>
   <w:num w:numId="9">
-    <w:abstractNumId w:val="5"/>
+    <w:abstractNumId w:val="8"/>
   </w:num>
   <w:num w:numId="10">
-    <w:abstractNumId w:val="2"/>
+    <w:abstractNumId w:val="4"/>
   </w:num>
   <w:num w:numId="11">
     <w:abstractNumId w:val="1"/>
   </w:num>
   <w:num w:numId="12">
-    <w:abstractNumId w:val="9"/>
+    <w:abstractNumId w:val="13"/>
   </w:num>
   <w:num w:numId="13">
+    <w:abstractNumId w:val="17"/>
+  </w:num>
+  <w:num w:numId="14">
+    <w:abstractNumId w:val="15"/>
+  </w:num>
+  <w:num w:numId="15">
     <w:abstractNumId w:val="12"/>
   </w:num>
-  <w:num w:numId="14">
-    <w:abstractNumId w:val="10"/>
+  <w:num w:numId="16">
+    <w:abstractNumId w:val="3"/>
   </w:num>
-  <w:num w:numId="15">
-    <w:abstractNumId w:val="8"/>
+  <w:num w:numId="17">
+    <w:abstractNumId w:val="11"/>
+  </w:num>
+  <w:num w:numId="18">
+    <w:abstractNumId w:val="14"/>
+  </w:num>
+  <w:num w:numId="19">
+    <w:abstractNumId w:val="2"/>
+  </w:num>
+  <w:num w:numId="20">
+    <w:abstractNumId w:val="6"/>
   </w:num>
 </w:numbering>
 </file>
@@ -4921,7 +5798,7 @@
 </file>
 
 <file path=customXml/itemProps1.xml><?xml version="1.0" encoding="utf-8"?>
-<ds:datastoreItem xmlns:ds="http://schemas.openxmlformats.org/officeDocument/2006/customXml" ds:itemID="{5E1CF17B-3E30-4C5C-95CE-560CEE6D937D}">
+<ds:datastoreItem xmlns:ds="http://schemas.openxmlformats.org/officeDocument/2006/customXml" ds:itemID="{DA4AD403-7F12-4EA6-81DE-B480F1E06B5A}">
   <ds:schemaRefs>
     <ds:schemaRef ds:uri="http://schemas.openxmlformats.org/officeDocument/2006/bibliography"/>
   </ds:schemaRefs>

</xml_diff>